<commit_message>
NEED PICTURES NOW/GUI STUFF
</commit_message>
<xml_diff>
--- a/PDF/PLDRO/PLDROPRODUCTSUM.docx
+++ b/PDF/PLDRO/PLDROPRODUCTSUM.docx
@@ -4,20 +4,25 @@
   <w:body>
     <w:p>
       <w:pPr>
+        <w:tabs>
+          <w:tab w:val="left" w:pos="1260"/>
+        </w:tabs>
         <w:spacing w:after="120"/>
         <w:rPr>
           <w:rFonts w:asciiTheme="minorHAnsi" w:hAnsiTheme="minorHAnsi"/>
-          <w:color w:val="365F91" w:themeColor="accent1" w:themeShade="BF"/>
-          <w:sz w:val="43"/>
-          <w:szCs w:val="43"/>
-        </w:rPr>
-      </w:pPr>
-      <w:r>
-        <w:rPr>
-          <w:rFonts w:asciiTheme="minorHAnsi" w:hAnsiTheme="minorHAnsi"/>
-          <w:color w:val="365F91" w:themeColor="accent1" w:themeShade="BF"/>
-          <w:sz w:val="43"/>
-          <w:szCs w:val="43"/>
+          <w:b/>
+          <w:color w:val="1F497D" w:themeColor="text2"/>
+          <w:sz w:val="42"/>
+          <w:szCs w:val="42"/>
+        </w:rPr>
+      </w:pPr>
+      <w:r>
+        <w:rPr>
+          <w:rFonts w:asciiTheme="minorHAnsi" w:hAnsiTheme="minorHAnsi"/>
+          <w:b/>
+          <w:color w:val="1F497D" w:themeColor="text2"/>
+          <w:sz w:val="42"/>
+          <w:szCs w:val="42"/>
         </w:rPr>
         <w:t>Model PLDRO: Phase-Locked Dielectric Resonator Oscillator</w:t>
       </w:r>
@@ -27,17 +32,1165 @@
         <w:ind w:left="720" w:hanging="720"/>
         <w:rPr>
           <w:rFonts w:asciiTheme="minorHAnsi" w:hAnsiTheme="minorHAnsi"/>
-          <w:color w:val="C04307"/>
-          <w:sz w:val="40"/>
-          <w:szCs w:val="40"/>
-        </w:rPr>
-      </w:pPr>
+          <w:color w:val="1F497D" w:themeColor="text2"/>
+          <w:sz w:val="32"/>
+          <w:szCs w:val="32"/>
+        </w:rPr>
+      </w:pPr>
+      <w:r>
+        <w:rPr>
+          <w:rFonts w:asciiTheme="minorHAnsi" w:hAnsiTheme="minorHAnsi"/>
+          <w:noProof/>
+          <w:szCs w:val="28"/>
+        </w:rPr>
+        <w:drawing>
+          <wp:anchor distT="0" distB="0" distL="114300" distR="114300" simplePos="0" relativeHeight="251662336" behindDoc="1" locked="0" layoutInCell="1" allowOverlap="1">
+            <wp:simplePos x="0" y="0"/>
+            <wp:positionH relativeFrom="column">
+              <wp:posOffset>3683153</wp:posOffset>
+            </wp:positionH>
+            <wp:positionV relativeFrom="paragraph">
+              <wp:posOffset>116053</wp:posOffset>
+            </wp:positionV>
+            <wp:extent cx="2516505" cy="1887220"/>
+            <wp:effectExtent l="0" t="0" r="0" b="0"/>
+            <wp:wrapTight wrapText="bothSides">
+              <wp:wrapPolygon edited="0">
+                <wp:start x="0" y="0"/>
+                <wp:lineTo x="0" y="21367"/>
+                <wp:lineTo x="21420" y="21367"/>
+                <wp:lineTo x="21420" y="0"/>
+                <wp:lineTo x="0" y="0"/>
+              </wp:wrapPolygon>
+            </wp:wrapTight>
+            <wp:docPr id="5" name="Picture 5"/>
+            <wp:cNvGraphicFramePr>
+              <a:graphicFrameLocks xmlns:a="http://schemas.openxmlformats.org/drawingml/2006/main" noChangeAspect="1"/>
+            </wp:cNvGraphicFramePr>
+            <a:graphic xmlns:a="http://schemas.openxmlformats.org/drawingml/2006/main">
+              <a:graphicData uri="http://schemas.openxmlformats.org/drawingml/2006/picture">
+                <pic:pic xmlns:pic="http://schemas.openxmlformats.org/drawingml/2006/picture">
+                  <pic:nvPicPr>
+                    <pic:cNvPr id="5" name="PLDRO.png"/>
+                    <pic:cNvPicPr/>
+                  </pic:nvPicPr>
+                  <pic:blipFill>
+                    <a:blip r:embed="rId8" cstate="print">
+                      <a:extLst>
+                        <a:ext uri="{28A0092B-C50C-407E-A947-70E740481C1C}">
+                          <a14:useLocalDpi xmlns:a14="http://schemas.microsoft.com/office/drawing/2010/main" val="0"/>
+                        </a:ext>
+                      </a:extLst>
+                    </a:blip>
+                    <a:stretch>
+                      <a:fillRect/>
+                    </a:stretch>
+                  </pic:blipFill>
+                  <pic:spPr>
+                    <a:xfrm>
+                      <a:off x="0" y="0"/>
+                      <a:ext cx="2516505" cy="1887220"/>
+                    </a:xfrm>
+                    <a:prstGeom prst="rect">
+                      <a:avLst/>
+                    </a:prstGeom>
+                  </pic:spPr>
+                </pic:pic>
+              </a:graphicData>
+            </a:graphic>
+            <wp14:sizeRelH relativeFrom="margin">
+              <wp14:pctWidth>0</wp14:pctWidth>
+            </wp14:sizeRelH>
+            <wp14:sizeRelV relativeFrom="margin">
+              <wp14:pctHeight>0</wp14:pctHeight>
+            </wp14:sizeRelV>
+          </wp:anchor>
+        </w:drawing>
+      </w:r>
+      <w:r>
+        <w:rPr>
+          <w:rFonts w:asciiTheme="minorHAnsi" w:hAnsiTheme="minorHAnsi"/>
+          <w:color w:val="1F497D" w:themeColor="text2"/>
+          <w:sz w:val="32"/>
+          <w:szCs w:val="32"/>
+        </w:rPr>
+        <w:t>Features</w:t>
+      </w:r>
+    </w:p>
+    <w:p>
+      <w:pPr>
+        <w:pStyle w:val="ListParagraph"/>
+        <w:numPr>
+          <w:ilvl w:val="0"/>
+          <w:numId w:val="25"/>
+        </w:numPr>
+        <w:rPr>
+          <w:rFonts w:asciiTheme="minorHAnsi" w:hAnsiTheme="minorHAnsi"/>
+          <w:szCs w:val="28"/>
+        </w:rPr>
+      </w:pPr>
+      <w:r>
+        <w:rPr>
+          <w:rFonts w:asciiTheme="minorHAnsi" w:hAnsiTheme="minorHAnsi"/>
+          <w:szCs w:val="28"/>
+        </w:rPr>
+        <w:t>Output Frequencies from 8 to 34 GHz</w:t>
+      </w:r>
+    </w:p>
+    <w:p>
+      <w:pPr>
+        <w:pStyle w:val="ListParagraph"/>
+        <w:numPr>
+          <w:ilvl w:val="0"/>
+          <w:numId w:val="25"/>
+        </w:numPr>
+        <w:rPr>
+          <w:rFonts w:asciiTheme="minorHAnsi" w:hAnsiTheme="minorHAnsi"/>
+          <w:szCs w:val="28"/>
+        </w:rPr>
+      </w:pPr>
+      <w:r>
+        <w:rPr>
+          <w:rFonts w:asciiTheme="minorHAnsi" w:hAnsiTheme="minorHAnsi"/>
+          <w:szCs w:val="28"/>
+        </w:rPr>
+        <w:t xml:space="preserve">Input </w:t>
+      </w:r>
+      <w:r>
+        <w:rPr>
+          <w:rFonts w:asciiTheme="minorHAnsi" w:hAnsiTheme="minorHAnsi"/>
+          <w:szCs w:val="28"/>
+        </w:rPr>
+        <w:t>Frequency</w:t>
+      </w:r>
+      <w:r>
+        <w:rPr>
+          <w:rFonts w:asciiTheme="minorHAnsi" w:hAnsiTheme="minorHAnsi"/>
+          <w:szCs w:val="28"/>
+        </w:rPr>
+        <w:t>:</w:t>
+      </w:r>
+    </w:p>
+    <w:p>
+      <w:pPr>
+        <w:pStyle w:val="ListParagraph"/>
+        <w:numPr>
+          <w:ilvl w:val="1"/>
+          <w:numId w:val="25"/>
+        </w:numPr>
+        <w:rPr>
+          <w:rFonts w:asciiTheme="minorHAnsi" w:hAnsiTheme="minorHAnsi"/>
+          <w:szCs w:val="28"/>
+        </w:rPr>
+      </w:pPr>
+      <w:r>
+        <w:rPr>
+          <w:rFonts w:asciiTheme="minorHAnsi" w:hAnsiTheme="minorHAnsi"/>
+          <w:szCs w:val="28"/>
+        </w:rPr>
+        <w:t>Internal TCXO/OCXO Reference</w:t>
+      </w:r>
+    </w:p>
+    <w:p>
+      <w:pPr>
+        <w:pStyle w:val="ListParagraph"/>
+        <w:numPr>
+          <w:ilvl w:val="1"/>
+          <w:numId w:val="25"/>
+        </w:numPr>
+        <w:rPr>
+          <w:rFonts w:asciiTheme="minorHAnsi" w:hAnsiTheme="minorHAnsi"/>
+          <w:szCs w:val="28"/>
+        </w:rPr>
+      </w:pPr>
+      <w:r>
+        <w:rPr>
+          <w:rFonts w:asciiTheme="minorHAnsi" w:hAnsiTheme="minorHAnsi"/>
+          <w:szCs w:val="28"/>
+        </w:rPr>
+        <w:t>External 10 – 120 MHz Reference</w:t>
+      </w:r>
+    </w:p>
+    <w:p>
+      <w:pPr>
+        <w:pStyle w:val="ListParagraph"/>
+        <w:numPr>
+          <w:ilvl w:val="0"/>
+          <w:numId w:val="25"/>
+        </w:numPr>
+        <w:rPr>
+          <w:rFonts w:asciiTheme="minorHAnsi" w:hAnsiTheme="minorHAnsi"/>
+          <w:szCs w:val="28"/>
+        </w:rPr>
+      </w:pPr>
+      <w:r>
+        <w:rPr>
+          <w:rFonts w:asciiTheme="minorHAnsi" w:hAnsiTheme="minorHAnsi"/>
+          <w:szCs w:val="28"/>
+        </w:rPr>
+        <w:t>+5.0 VDC Operation/</w:t>
+      </w:r>
+      <w:r>
+        <w:rPr>
+          <w:rFonts w:asciiTheme="minorHAnsi" w:hAnsiTheme="minorHAnsi"/>
+          <w:szCs w:val="28"/>
+        </w:rPr>
+        <w:t>Low Power Design</w:t>
+      </w:r>
+    </w:p>
+    <w:p>
+      <w:pPr>
+        <w:pStyle w:val="ListParagraph"/>
+        <w:numPr>
+          <w:ilvl w:val="0"/>
+          <w:numId w:val="25"/>
+        </w:numPr>
+        <w:rPr>
+          <w:rFonts w:asciiTheme="minorHAnsi" w:hAnsiTheme="minorHAnsi"/>
+          <w:szCs w:val="28"/>
+        </w:rPr>
+      </w:pPr>
+      <w:r>
+        <w:rPr>
+          <w:rFonts w:asciiTheme="minorHAnsi" w:hAnsiTheme="minorHAnsi"/>
+          <w:szCs w:val="28"/>
+        </w:rPr>
+        <w:t>Load and Drive Insensitive</w:t>
+      </w:r>
+    </w:p>
+    <w:p>
+      <w:pPr>
+        <w:pStyle w:val="ListParagraph"/>
+        <w:numPr>
+          <w:ilvl w:val="0"/>
+          <w:numId w:val="25"/>
+        </w:numPr>
+        <w:rPr>
+          <w:rFonts w:asciiTheme="minorHAnsi" w:hAnsiTheme="minorHAnsi"/>
+          <w:szCs w:val="28"/>
+        </w:rPr>
+      </w:pPr>
+      <w:r>
+        <w:rPr>
+          <w:rFonts w:asciiTheme="minorHAnsi" w:hAnsiTheme="minorHAnsi"/>
+          <w:szCs w:val="28"/>
+        </w:rPr>
+        <w:t>Best Price/Performance Ratio</w:t>
+      </w:r>
+    </w:p>
+    <w:p>
+      <w:pPr>
+        <w:pStyle w:val="ListParagraph"/>
+        <w:numPr>
+          <w:ilvl w:val="0"/>
+          <w:numId w:val="25"/>
+        </w:numPr>
+        <w:rPr>
+          <w:rFonts w:asciiTheme="minorHAnsi" w:hAnsiTheme="minorHAnsi"/>
+          <w:szCs w:val="28"/>
+        </w:rPr>
+      </w:pPr>
+      <w:r>
+        <w:rPr>
+          <w:rFonts w:asciiTheme="minorHAnsi" w:hAnsiTheme="minorHAnsi"/>
+          <w:szCs w:val="28"/>
+        </w:rPr>
+        <w:t xml:space="preserve">Dual Loop 10 MHz Input Reference </w:t>
+      </w:r>
+      <w:r>
+        <w:rPr>
+          <w:rFonts w:asciiTheme="minorHAnsi" w:hAnsiTheme="minorHAnsi"/>
+          <w:szCs w:val="28"/>
+        </w:rPr>
+        <w:t>Available</w:t>
+      </w:r>
+    </w:p>
+    <w:p>
+      <w:pPr>
+        <w:pStyle w:val="ListParagraph"/>
+        <w:rPr>
+          <w:rFonts w:asciiTheme="minorHAnsi" w:hAnsiTheme="minorHAnsi"/>
+          <w:color w:val="4F81BD" w:themeColor="accent1"/>
+          <w:sz w:val="28"/>
+          <w:szCs w:val="28"/>
+        </w:rPr>
+      </w:pPr>
+    </w:p>
+    <w:p>
+      <w:pPr>
+        <w:rPr>
+          <w:rFonts w:asciiTheme="minorHAnsi" w:hAnsiTheme="minorHAnsi"/>
+          <w:color w:val="1F497D" w:themeColor="text2"/>
+          <w:sz w:val="32"/>
+          <w:szCs w:val="28"/>
+        </w:rPr>
+      </w:pPr>
+      <w:r>
+        <w:rPr>
+          <w:rFonts w:asciiTheme="minorHAnsi" w:hAnsiTheme="minorHAnsi"/>
+          <w:noProof/>
+          <w:color w:val="1F497D" w:themeColor="text2"/>
+          <w:szCs w:val="28"/>
+        </w:rPr>
+        <w:drawing>
+          <wp:anchor distT="0" distB="0" distL="114300" distR="114300" simplePos="0" relativeHeight="251661312" behindDoc="0" locked="0" layoutInCell="1" allowOverlap="1">
+            <wp:simplePos x="0" y="0"/>
+            <wp:positionH relativeFrom="page">
+              <wp:align>center</wp:align>
+            </wp:positionH>
+            <wp:positionV relativeFrom="paragraph">
+              <wp:posOffset>289306</wp:posOffset>
+            </wp:positionV>
+            <wp:extent cx="4905375" cy="1067435"/>
+            <wp:effectExtent l="0" t="0" r="9525" b="0"/>
+            <wp:wrapSquare wrapText="bothSides"/>
+            <wp:docPr id="6" name="Picture 6"/>
+            <wp:cNvGraphicFramePr>
+              <a:graphicFrameLocks xmlns:a="http://schemas.openxmlformats.org/drawingml/2006/main" noChangeAspect="1"/>
+            </wp:cNvGraphicFramePr>
+            <a:graphic xmlns:a="http://schemas.openxmlformats.org/drawingml/2006/main">
+              <a:graphicData uri="http://schemas.openxmlformats.org/drawingml/2006/picture">
+                <pic:pic xmlns:pic="http://schemas.openxmlformats.org/drawingml/2006/picture">
+                  <pic:nvPicPr>
+                    <pic:cNvPr id="0" name="Picture 3"/>
+                    <pic:cNvPicPr>
+                      <a:picLocks noChangeAspect="1" noChangeArrowheads="1"/>
+                    </pic:cNvPicPr>
+                  </pic:nvPicPr>
+                  <pic:blipFill>
+                    <a:blip r:embed="rId9" cstate="print">
+                      <a:extLst>
+                        <a:ext uri="{28A0092B-C50C-407E-A947-70E740481C1C}">
+                          <a14:useLocalDpi xmlns:a14="http://schemas.microsoft.com/office/drawing/2010/main" val="0"/>
+                        </a:ext>
+                      </a:extLst>
+                    </a:blip>
+                    <a:srcRect/>
+                    <a:stretch>
+                      <a:fillRect/>
+                    </a:stretch>
+                  </pic:blipFill>
+                  <pic:spPr bwMode="auto">
+                    <a:xfrm>
+                      <a:off x="0" y="0"/>
+                      <a:ext cx="4905375" cy="1067435"/>
+                    </a:xfrm>
+                    <a:prstGeom prst="rect">
+                      <a:avLst/>
+                    </a:prstGeom>
+                    <a:noFill/>
+                    <a:ln>
+                      <a:noFill/>
+                    </a:ln>
+                  </pic:spPr>
+                </pic:pic>
+              </a:graphicData>
+            </a:graphic>
+            <wp14:sizeRelH relativeFrom="margin">
+              <wp14:pctWidth>0</wp14:pctWidth>
+            </wp14:sizeRelH>
+            <wp14:sizeRelV relativeFrom="margin">
+              <wp14:pctHeight>0</wp14:pctHeight>
+            </wp14:sizeRelV>
+          </wp:anchor>
+        </w:drawing>
+      </w:r>
+      <w:r>
+        <w:rPr>
+          <w:rFonts w:asciiTheme="minorHAnsi" w:hAnsiTheme="minorHAnsi"/>
+          <w:color w:val="1F497D" w:themeColor="text2"/>
+          <w:sz w:val="32"/>
+          <w:szCs w:val="28"/>
+        </w:rPr>
+        <w:t>Block Diagram</w:t>
+      </w:r>
+    </w:p>
+    <w:p>
+      <w:pPr>
+        <w:rPr>
+          <w:rFonts w:asciiTheme="minorHAnsi" w:hAnsiTheme="minorHAnsi"/>
+          <w:color w:val="1F497D" w:themeColor="text2"/>
+          <w:sz w:val="32"/>
+          <w:szCs w:val="28"/>
+        </w:rPr>
+      </w:pPr>
+      <w:r>
+        <w:rPr>
+          <w:rFonts w:asciiTheme="minorHAnsi" w:hAnsiTheme="minorHAnsi"/>
+          <w:color w:val="1F497D" w:themeColor="text2"/>
+          <w:sz w:val="32"/>
+          <w:szCs w:val="28"/>
+        </w:rPr>
+        <w:t>Description</w:t>
+      </w:r>
+    </w:p>
+    <w:p>
+      <w:pPr>
+        <w:rPr>
+          <w:rFonts w:asciiTheme="minorHAnsi" w:hAnsiTheme="minorHAnsi"/>
+          <w:szCs w:val="28"/>
+        </w:rPr>
+      </w:pPr>
+      <w:r>
+        <w:rPr>
+          <w:rFonts w:asciiTheme="minorHAnsi" w:hAnsiTheme="minorHAnsi"/>
+          <w:szCs w:val="28"/>
+        </w:rPr>
+        <w:t>Our PLDRO</w:t>
+      </w:r>
+      <w:r>
+        <w:rPr>
+          <w:rFonts w:asciiTheme="minorHAnsi" w:hAnsiTheme="minorHAnsi"/>
+          <w:szCs w:val="28"/>
+        </w:rPr>
+        <w:t>s are</w:t>
+      </w:r>
+      <w:r>
+        <w:rPr>
+          <w:rFonts w:asciiTheme="minorHAnsi" w:hAnsiTheme="minorHAnsi"/>
+          <w:szCs w:val="28"/>
+        </w:rPr>
+        <w:t xml:space="preserve"> design</w:t>
+      </w:r>
+      <w:r>
+        <w:rPr>
+          <w:rFonts w:asciiTheme="minorHAnsi" w:hAnsiTheme="minorHAnsi"/>
+          <w:szCs w:val="28"/>
+        </w:rPr>
+        <w:t>ed</w:t>
+      </w:r>
+      <w:r>
+        <w:rPr>
+          <w:rFonts w:asciiTheme="minorHAnsi" w:hAnsiTheme="minorHAnsi"/>
+          <w:szCs w:val="28"/>
+        </w:rPr>
+        <w:t xml:space="preserve"> </w:t>
+      </w:r>
+      <w:r>
+        <w:rPr>
+          <w:rFonts w:asciiTheme="minorHAnsi" w:hAnsiTheme="minorHAnsi"/>
+          <w:szCs w:val="28"/>
+        </w:rPr>
+        <w:t xml:space="preserve">to </w:t>
+      </w:r>
+      <w:r>
+        <w:rPr>
+          <w:rFonts w:asciiTheme="minorHAnsi" w:hAnsiTheme="minorHAnsi"/>
+          <w:szCs w:val="28"/>
+        </w:rPr>
+        <w:t xml:space="preserve">incorporate many highly desirable features into </w:t>
+      </w:r>
+      <w:r>
+        <w:rPr>
+          <w:rFonts w:asciiTheme="minorHAnsi" w:hAnsiTheme="minorHAnsi"/>
+          <w:szCs w:val="28"/>
+        </w:rPr>
+        <w:t xml:space="preserve">one </w:t>
+      </w:r>
+      <w:r>
+        <w:rPr>
+          <w:rFonts w:asciiTheme="minorHAnsi" w:hAnsiTheme="minorHAnsi"/>
+          <w:szCs w:val="28"/>
+        </w:rPr>
+        <w:t xml:space="preserve">low-cost unit. </w:t>
+      </w:r>
+      <w:r>
+        <w:rPr>
+          <w:rFonts w:asciiTheme="minorHAnsi" w:hAnsiTheme="minorHAnsi"/>
+          <w:szCs w:val="28"/>
+        </w:rPr>
+        <w:t>These</w:t>
+      </w:r>
+      <w:r>
+        <w:rPr>
+          <w:rFonts w:asciiTheme="minorHAnsi" w:hAnsiTheme="minorHAnsi"/>
+          <w:szCs w:val="28"/>
+        </w:rPr>
+        <w:t xml:space="preserve"> PLDROs </w:t>
+      </w:r>
+      <w:r>
+        <w:rPr>
+          <w:rFonts w:asciiTheme="minorHAnsi" w:hAnsiTheme="minorHAnsi"/>
+          <w:szCs w:val="28"/>
+        </w:rPr>
+        <w:t xml:space="preserve">utilize a combination of MIC &amp; Surface Mount Components to </w:t>
+      </w:r>
+      <w:r>
+        <w:rPr>
+          <w:rFonts w:asciiTheme="minorHAnsi" w:hAnsiTheme="minorHAnsi"/>
+          <w:szCs w:val="28"/>
+        </w:rPr>
+        <w:t>achieve</w:t>
+      </w:r>
+      <w:r>
+        <w:rPr>
+          <w:rFonts w:asciiTheme="minorHAnsi" w:hAnsiTheme="minorHAnsi"/>
+          <w:szCs w:val="28"/>
+        </w:rPr>
+        <w:t xml:space="preserve"> the maximum lowest production cost to performance ratio. </w:t>
+      </w:r>
+      <w:r>
+        <w:rPr>
+          <w:rFonts w:asciiTheme="minorHAnsi" w:hAnsiTheme="minorHAnsi"/>
+          <w:szCs w:val="28"/>
+        </w:rPr>
+        <w:t>One un</w:t>
+      </w:r>
+      <w:r>
+        <w:rPr>
+          <w:rFonts w:asciiTheme="minorHAnsi" w:hAnsiTheme="minorHAnsi"/>
+          <w:szCs w:val="28"/>
+        </w:rPr>
+        <w:t>it can cover a frequency from 8</w:t>
+      </w:r>
+      <w:r>
+        <w:rPr>
+          <w:rFonts w:asciiTheme="minorHAnsi" w:hAnsiTheme="minorHAnsi"/>
+          <w:szCs w:val="28"/>
+        </w:rPr>
+        <w:t xml:space="preserve"> </w:t>
+      </w:r>
+      <w:r>
+        <w:rPr>
+          <w:rFonts w:asciiTheme="minorHAnsi" w:hAnsiTheme="minorHAnsi"/>
+          <w:szCs w:val="28"/>
+        </w:rPr>
+        <w:t>–</w:t>
+      </w:r>
+      <w:r>
+        <w:rPr>
+          <w:rFonts w:asciiTheme="minorHAnsi" w:hAnsiTheme="minorHAnsi"/>
+          <w:szCs w:val="28"/>
+        </w:rPr>
+        <w:t xml:space="preserve"> </w:t>
+      </w:r>
+      <w:r>
+        <w:rPr>
+          <w:rFonts w:asciiTheme="minorHAnsi" w:hAnsiTheme="minorHAnsi"/>
+          <w:szCs w:val="28"/>
+        </w:rPr>
+        <w:t xml:space="preserve">34 </w:t>
+      </w:r>
+      <w:r>
+        <w:rPr>
+          <w:rFonts w:asciiTheme="minorHAnsi" w:hAnsiTheme="minorHAnsi"/>
+          <w:szCs w:val="28"/>
+        </w:rPr>
+        <w:t>GHz</w:t>
+      </w:r>
+      <w:r>
+        <w:rPr>
+          <w:rFonts w:asciiTheme="minorHAnsi" w:hAnsiTheme="minorHAnsi"/>
+          <w:szCs w:val="28"/>
+        </w:rPr>
+        <w:t xml:space="preserve"> and the low profile and rugged construction, as well as the RoHS-compliant design, provides excellent durability against harsh environments due to shock or vibration.</w:t>
+      </w:r>
+    </w:p>
+    <w:p>
+      <w:pPr>
+        <w:rPr>
+          <w:rFonts w:asciiTheme="minorHAnsi" w:hAnsiTheme="minorHAnsi"/>
+          <w:szCs w:val="28"/>
+        </w:rPr>
+      </w:pPr>
+    </w:p>
+    <w:p>
+      <w:pPr>
+        <w:rPr>
+          <w:rFonts w:asciiTheme="minorHAnsi" w:hAnsiTheme="minorHAnsi"/>
+          <w:szCs w:val="28"/>
+        </w:rPr>
+      </w:pPr>
+    </w:p>
+    <w:p>
+      <w:pPr>
+        <w:rPr>
+          <w:rFonts w:asciiTheme="minorHAnsi" w:hAnsiTheme="minorHAnsi"/>
+          <w:szCs w:val="28"/>
+        </w:rPr>
+      </w:pPr>
+      <w:r>
+        <w:rPr>
+          <w:noProof/>
+        </w:rPr>
+        <w:drawing>
+          <wp:anchor distT="0" distB="0" distL="114300" distR="114300" simplePos="0" relativeHeight="251660287" behindDoc="1" locked="0" layoutInCell="1" allowOverlap="1">
+            <wp:simplePos x="0" y="0"/>
+            <wp:positionH relativeFrom="margin">
+              <wp:posOffset>3088259</wp:posOffset>
+            </wp:positionH>
+            <wp:positionV relativeFrom="paragraph">
+              <wp:posOffset>102844</wp:posOffset>
+            </wp:positionV>
+            <wp:extent cx="3759835" cy="2479675"/>
+            <wp:effectExtent l="0" t="0" r="0" b="0"/>
+            <wp:wrapTight wrapText="bothSides">
+              <wp:wrapPolygon edited="0">
+                <wp:start x="0" y="0"/>
+                <wp:lineTo x="0" y="21406"/>
+                <wp:lineTo x="21450" y="21406"/>
+                <wp:lineTo x="21450" y="0"/>
+                <wp:lineTo x="0" y="0"/>
+              </wp:wrapPolygon>
+            </wp:wrapTight>
+            <wp:docPr id="3" name="Chart 3"/>
+            <wp:cNvGraphicFramePr/>
+            <a:graphic xmlns:a="http://schemas.openxmlformats.org/drawingml/2006/main">
+              <a:graphicData uri="http://schemas.openxmlformats.org/drawingml/2006/chart">
+                <c:chart xmlns:c="http://schemas.openxmlformats.org/drawingml/2006/chart" xmlns:r="http://schemas.openxmlformats.org/officeDocument/2006/relationships" r:id="rId10"/>
+              </a:graphicData>
+            </a:graphic>
+            <wp14:sizeRelH relativeFrom="page">
+              <wp14:pctWidth>0</wp14:pctWidth>
+            </wp14:sizeRelH>
+            <wp14:sizeRelV relativeFrom="page">
+              <wp14:pctHeight>0</wp14:pctHeight>
+            </wp14:sizeRelV>
+          </wp:anchor>
+        </w:drawing>
+      </w:r>
+    </w:p>
+    <w:p>
+      <w:pPr>
+        <w:rPr>
+          <w:rFonts w:asciiTheme="minorHAnsi" w:hAnsiTheme="minorHAnsi"/>
+          <w:color w:val="1F497D" w:themeColor="text2"/>
+          <w:sz w:val="32"/>
+          <w:szCs w:val="28"/>
+        </w:rPr>
+      </w:pPr>
+      <w:r>
+        <w:rPr>
+          <w:rFonts w:asciiTheme="minorHAnsi" w:hAnsiTheme="minorHAnsi"/>
+          <w:color w:val="1F497D" w:themeColor="text2"/>
+          <w:sz w:val="32"/>
+          <w:szCs w:val="28"/>
+        </w:rPr>
+        <w:t>PLDRO Key Specifications</w:t>
+      </w:r>
+    </w:p>
+    <w:p>
+      <w:pPr>
+        <w:rPr>
+          <w:rFonts w:asciiTheme="minorHAnsi" w:hAnsiTheme="minorHAnsi"/>
+          <w:sz w:val="22"/>
+          <w:szCs w:val="28"/>
+        </w:rPr>
+      </w:pPr>
+      <w:r>
+        <w:rPr>
+          <w:rFonts w:asciiTheme="minorHAnsi" w:hAnsiTheme="minorHAnsi"/>
+          <w:sz w:val="22"/>
+          <w:szCs w:val="28"/>
+        </w:rPr>
+        <w:t>Output Frequency:</w:t>
+      </w:r>
+      <w:r>
+        <w:rPr>
+          <w:rFonts w:asciiTheme="minorHAnsi" w:hAnsiTheme="minorHAnsi"/>
+          <w:sz w:val="22"/>
+          <w:szCs w:val="28"/>
+        </w:rPr>
+        <w:tab/>
+      </w:r>
+      <w:r>
+        <w:rPr>
+          <w:rFonts w:asciiTheme="minorHAnsi" w:hAnsiTheme="minorHAnsi"/>
+          <w:sz w:val="22"/>
+          <w:szCs w:val="28"/>
+        </w:rPr>
+        <w:tab/>
+        <w:t>8 – 34 GHz</w:t>
+      </w:r>
+    </w:p>
+    <w:p>
+      <w:pPr>
+        <w:rPr>
+          <w:rFonts w:asciiTheme="minorHAnsi" w:hAnsiTheme="minorHAnsi"/>
+          <w:sz w:val="22"/>
+          <w:szCs w:val="28"/>
+        </w:rPr>
+      </w:pPr>
+      <w:r>
+        <w:rPr>
+          <w:rFonts w:asciiTheme="minorHAnsi" w:hAnsiTheme="minorHAnsi"/>
+          <w:sz w:val="22"/>
+          <w:szCs w:val="28"/>
+        </w:rPr>
+        <w:t>Spurious:</w:t>
+      </w:r>
+      <w:r>
+        <w:rPr>
+          <w:rFonts w:asciiTheme="minorHAnsi" w:hAnsiTheme="minorHAnsi"/>
+          <w:sz w:val="22"/>
+          <w:szCs w:val="28"/>
+        </w:rPr>
+        <w:tab/>
+      </w:r>
+      <w:r>
+        <w:rPr>
+          <w:rFonts w:asciiTheme="minorHAnsi" w:hAnsiTheme="minorHAnsi"/>
+          <w:sz w:val="22"/>
+          <w:szCs w:val="28"/>
+        </w:rPr>
+        <w:tab/>
+      </w:r>
+      <w:r>
+        <w:rPr>
+          <w:rFonts w:asciiTheme="minorHAnsi" w:hAnsiTheme="minorHAnsi"/>
+          <w:sz w:val="22"/>
+          <w:szCs w:val="28"/>
+        </w:rPr>
+        <w:tab/>
+        <w:t xml:space="preserve">-70 </w:t>
+      </w:r>
+      <w:proofErr w:type="spellStart"/>
+      <w:r>
+        <w:rPr>
+          <w:rFonts w:asciiTheme="minorHAnsi" w:hAnsiTheme="minorHAnsi"/>
+          <w:sz w:val="22"/>
+          <w:szCs w:val="28"/>
+        </w:rPr>
+        <w:t>dBc</w:t>
+      </w:r>
+      <w:proofErr w:type="spellEnd"/>
+    </w:p>
+    <w:p>
+      <w:pPr>
+        <w:rPr>
+          <w:rFonts w:asciiTheme="minorHAnsi" w:hAnsiTheme="minorHAnsi"/>
+          <w:sz w:val="22"/>
+          <w:szCs w:val="28"/>
+        </w:rPr>
+      </w:pPr>
+      <w:r>
+        <w:rPr>
+          <w:rFonts w:asciiTheme="minorHAnsi" w:hAnsiTheme="minorHAnsi"/>
+          <w:sz w:val="22"/>
+          <w:szCs w:val="28"/>
+        </w:rPr>
+        <w:t>Harmonics (typ.):</w:t>
+      </w:r>
+      <w:r>
+        <w:rPr>
+          <w:rFonts w:asciiTheme="minorHAnsi" w:hAnsiTheme="minorHAnsi"/>
+          <w:sz w:val="22"/>
+          <w:szCs w:val="28"/>
+        </w:rPr>
+        <w:tab/>
+      </w:r>
+      <w:r>
+        <w:rPr>
+          <w:rFonts w:asciiTheme="minorHAnsi" w:hAnsiTheme="minorHAnsi"/>
+          <w:sz w:val="22"/>
+          <w:szCs w:val="28"/>
+        </w:rPr>
+        <w:tab/>
+        <w:t xml:space="preserve">-30 </w:t>
+      </w:r>
+      <w:proofErr w:type="spellStart"/>
+      <w:r>
+        <w:rPr>
+          <w:rFonts w:asciiTheme="minorHAnsi" w:hAnsiTheme="minorHAnsi"/>
+          <w:sz w:val="22"/>
+          <w:szCs w:val="28"/>
+        </w:rPr>
+        <w:t>dBc</w:t>
+      </w:r>
+      <w:proofErr w:type="spellEnd"/>
+    </w:p>
+    <w:p>
+      <w:pPr>
+        <w:rPr>
+          <w:rFonts w:asciiTheme="minorHAnsi" w:hAnsiTheme="minorHAnsi"/>
+          <w:sz w:val="22"/>
+          <w:szCs w:val="28"/>
+        </w:rPr>
+      </w:pPr>
+      <w:r>
+        <w:rPr>
+          <w:rFonts w:asciiTheme="minorHAnsi" w:hAnsiTheme="minorHAnsi"/>
+          <w:sz w:val="22"/>
+          <w:szCs w:val="28"/>
+        </w:rPr>
+        <w:t xml:space="preserve">Output Power (min.): </w:t>
+      </w:r>
+      <w:r>
+        <w:rPr>
+          <w:rFonts w:asciiTheme="minorHAnsi" w:hAnsiTheme="minorHAnsi"/>
+          <w:sz w:val="22"/>
+          <w:szCs w:val="28"/>
+        </w:rPr>
+        <w:tab/>
+      </w:r>
+      <w:r>
+        <w:rPr>
+          <w:rFonts w:asciiTheme="minorHAnsi" w:hAnsiTheme="minorHAnsi"/>
+          <w:sz w:val="22"/>
+          <w:szCs w:val="28"/>
+        </w:rPr>
+        <w:tab/>
+        <w:t xml:space="preserve">+13 </w:t>
+      </w:r>
+      <w:proofErr w:type="spellStart"/>
+      <w:r>
+        <w:rPr>
+          <w:rFonts w:asciiTheme="minorHAnsi" w:hAnsiTheme="minorHAnsi"/>
+          <w:sz w:val="22"/>
+          <w:szCs w:val="28"/>
+        </w:rPr>
+        <w:t>dBm</w:t>
+      </w:r>
+      <w:proofErr w:type="spellEnd"/>
+    </w:p>
+    <w:p>
+      <w:pPr>
+        <w:rPr>
+          <w:rFonts w:asciiTheme="minorHAnsi" w:hAnsiTheme="minorHAnsi"/>
+          <w:sz w:val="22"/>
+          <w:szCs w:val="22"/>
+        </w:rPr>
+      </w:pPr>
+      <w:r>
+        <w:rPr>
+          <w:rFonts w:asciiTheme="minorHAnsi" w:hAnsiTheme="minorHAnsi"/>
+          <w:sz w:val="22"/>
+          <w:szCs w:val="28"/>
+        </w:rPr>
+        <w:t>Output Power Variation:</w:t>
+      </w:r>
+      <w:r>
+        <w:rPr>
+          <w:rFonts w:asciiTheme="minorHAnsi" w:hAnsiTheme="minorHAnsi"/>
+          <w:sz w:val="22"/>
+          <w:szCs w:val="28"/>
+        </w:rPr>
+        <w:tab/>
+      </w:r>
+      <w:r>
+        <w:rPr>
+          <w:rFonts w:asciiTheme="minorHAnsi" w:hAnsiTheme="minorHAnsi" w:cs="ArialNarrow"/>
+          <w:sz w:val="22"/>
+          <w:szCs w:val="28"/>
+        </w:rPr>
+        <w:t>±</w:t>
+      </w:r>
+      <w:r>
+        <w:rPr>
+          <w:rFonts w:asciiTheme="minorHAnsi" w:hAnsiTheme="minorHAnsi"/>
+          <w:sz w:val="22"/>
+          <w:szCs w:val="28"/>
+        </w:rPr>
+        <w:t>3 dB</w:t>
+      </w:r>
+      <w:r>
+        <w:rPr>
+          <w:rFonts w:asciiTheme="minorHAnsi" w:hAnsiTheme="minorHAnsi"/>
+          <w:sz w:val="22"/>
+          <w:szCs w:val="22"/>
+        </w:rPr>
+        <w:t xml:space="preserve"> </w:t>
+      </w:r>
+    </w:p>
+    <w:p>
+      <w:pPr>
+        <w:rPr>
+          <w:rFonts w:asciiTheme="minorHAnsi" w:hAnsiTheme="minorHAnsi"/>
+          <w:sz w:val="22"/>
+          <w:szCs w:val="22"/>
+        </w:rPr>
+      </w:pPr>
+      <w:r>
+        <w:rPr>
+          <w:rFonts w:asciiTheme="minorHAnsi" w:hAnsiTheme="minorHAnsi"/>
+          <w:sz w:val="22"/>
+          <w:szCs w:val="22"/>
+        </w:rPr>
+        <w:t>External Reference:</w:t>
+      </w:r>
+      <w:r>
+        <w:rPr>
+          <w:rFonts w:asciiTheme="minorHAnsi" w:hAnsiTheme="minorHAnsi"/>
+          <w:sz w:val="22"/>
+          <w:szCs w:val="22"/>
+        </w:rPr>
+        <w:tab/>
+      </w:r>
+      <w:r>
+        <w:rPr>
+          <w:rFonts w:asciiTheme="minorHAnsi" w:hAnsiTheme="minorHAnsi"/>
+          <w:sz w:val="22"/>
+          <w:szCs w:val="22"/>
+        </w:rPr>
+        <w:t xml:space="preserve"> </w:t>
+      </w:r>
+      <w:r>
+        <w:rPr>
+          <w:rFonts w:asciiTheme="minorHAnsi" w:hAnsiTheme="minorHAnsi"/>
+          <w:sz w:val="22"/>
+          <w:szCs w:val="22"/>
+        </w:rPr>
+        <w:tab/>
+      </w:r>
+      <w:r>
+        <w:rPr>
+          <w:rFonts w:asciiTheme="minorHAnsi" w:hAnsiTheme="minorHAnsi"/>
+          <w:sz w:val="22"/>
+          <w:szCs w:val="22"/>
+        </w:rPr>
+        <w:t>1</w:t>
+      </w:r>
+      <w:r>
+        <w:rPr>
+          <w:rFonts w:asciiTheme="minorHAnsi" w:hAnsiTheme="minorHAnsi"/>
+          <w:sz w:val="22"/>
+          <w:szCs w:val="22"/>
+        </w:rPr>
+        <w:t>0 - 2</w:t>
+      </w:r>
+      <w:r>
+        <w:rPr>
+          <w:rFonts w:asciiTheme="minorHAnsi" w:hAnsiTheme="minorHAnsi"/>
+          <w:sz w:val="22"/>
+          <w:szCs w:val="22"/>
+        </w:rPr>
+        <w:t>5</w:t>
+      </w:r>
+      <w:r>
+        <w:rPr>
+          <w:rFonts w:asciiTheme="minorHAnsi" w:hAnsiTheme="minorHAnsi"/>
+          <w:sz w:val="22"/>
+          <w:szCs w:val="22"/>
+        </w:rPr>
+        <w:t>0</w:t>
+      </w:r>
+      <w:r>
+        <w:rPr>
+          <w:rFonts w:asciiTheme="minorHAnsi" w:hAnsiTheme="minorHAnsi"/>
+          <w:sz w:val="22"/>
+          <w:szCs w:val="22"/>
+        </w:rPr>
+        <w:t xml:space="preserve"> MHz</w:t>
+      </w:r>
+    </w:p>
+    <w:p>
+      <w:pPr>
+        <w:rPr>
+          <w:rFonts w:asciiTheme="minorHAnsi" w:hAnsiTheme="minorHAnsi"/>
+          <w:sz w:val="22"/>
+          <w:szCs w:val="22"/>
+        </w:rPr>
+      </w:pPr>
+      <w:r>
+        <w:rPr>
+          <w:rFonts w:asciiTheme="minorHAnsi" w:hAnsiTheme="minorHAnsi"/>
+          <w:sz w:val="22"/>
+          <w:szCs w:val="22"/>
+        </w:rPr>
+        <w:t>Internal Reference:</w:t>
+      </w:r>
+      <w:r>
+        <w:rPr>
+          <w:rFonts w:asciiTheme="minorHAnsi" w:hAnsiTheme="minorHAnsi"/>
+          <w:sz w:val="22"/>
+          <w:szCs w:val="22"/>
+        </w:rPr>
+        <w:tab/>
+      </w:r>
+      <w:r>
+        <w:rPr>
+          <w:rFonts w:asciiTheme="minorHAnsi" w:hAnsiTheme="minorHAnsi"/>
+          <w:sz w:val="22"/>
+          <w:szCs w:val="22"/>
+        </w:rPr>
+        <w:t xml:space="preserve"> </w:t>
+      </w:r>
+      <w:r>
+        <w:rPr>
+          <w:rFonts w:asciiTheme="minorHAnsi" w:hAnsiTheme="minorHAnsi"/>
+          <w:sz w:val="22"/>
+          <w:szCs w:val="22"/>
+        </w:rPr>
+        <w:tab/>
+      </w:r>
+      <w:r>
+        <w:rPr>
+          <w:rFonts w:asciiTheme="minorHAnsi" w:hAnsiTheme="minorHAnsi" w:cs="ArialNarrow"/>
+          <w:sz w:val="22"/>
+          <w:szCs w:val="22"/>
+        </w:rPr>
+        <w:t>±0.5 PPM</w:t>
+      </w:r>
+    </w:p>
+    <w:p>
+      <w:pPr>
+        <w:rPr>
+          <w:rFonts w:asciiTheme="minorHAnsi" w:hAnsiTheme="minorHAnsi"/>
+          <w:sz w:val="22"/>
+          <w:szCs w:val="28"/>
+        </w:rPr>
+      </w:pPr>
+      <w:r>
+        <w:rPr>
+          <w:rFonts w:asciiTheme="minorHAnsi" w:hAnsiTheme="minorHAnsi"/>
+          <w:sz w:val="22"/>
+          <w:szCs w:val="28"/>
+        </w:rPr>
+        <w:t xml:space="preserve">Alarm: </w:t>
+      </w:r>
+      <w:r>
+        <w:rPr>
+          <w:rFonts w:asciiTheme="minorHAnsi" w:hAnsiTheme="minorHAnsi"/>
+          <w:sz w:val="22"/>
+          <w:szCs w:val="28"/>
+        </w:rPr>
+        <w:tab/>
+      </w:r>
+      <w:r>
+        <w:rPr>
+          <w:rFonts w:asciiTheme="minorHAnsi" w:hAnsiTheme="minorHAnsi"/>
+          <w:sz w:val="22"/>
+          <w:szCs w:val="28"/>
+        </w:rPr>
+        <w:tab/>
+      </w:r>
+      <w:r>
+        <w:rPr>
+          <w:rFonts w:asciiTheme="minorHAnsi" w:hAnsiTheme="minorHAnsi"/>
+          <w:sz w:val="22"/>
+          <w:szCs w:val="28"/>
+        </w:rPr>
+        <w:tab/>
+      </w:r>
+      <w:r>
+        <w:rPr>
+          <w:rFonts w:asciiTheme="minorHAnsi" w:hAnsiTheme="minorHAnsi"/>
+          <w:sz w:val="22"/>
+          <w:szCs w:val="28"/>
+        </w:rPr>
+        <w:tab/>
+        <w:t>Open Collector</w:t>
+      </w:r>
+      <w:r>
+        <w:rPr>
+          <w:rFonts w:asciiTheme="minorHAnsi" w:hAnsiTheme="minorHAnsi"/>
+          <w:sz w:val="22"/>
+          <w:szCs w:val="28"/>
+        </w:rPr>
+        <w:t>/TTL</w:t>
+      </w:r>
+    </w:p>
+    <w:p>
+      <w:pPr>
+        <w:rPr>
+          <w:rFonts w:asciiTheme="minorHAnsi" w:hAnsiTheme="minorHAnsi"/>
+          <w:sz w:val="22"/>
+          <w:szCs w:val="28"/>
+        </w:rPr>
+      </w:pPr>
+      <w:r>
+        <w:rPr>
+          <w:rFonts w:asciiTheme="minorHAnsi" w:hAnsiTheme="minorHAnsi"/>
+          <w:sz w:val="22"/>
+          <w:szCs w:val="28"/>
+        </w:rPr>
+        <w:t>Power Requirements:</w:t>
+      </w:r>
+      <w:r>
+        <w:rPr>
+          <w:rFonts w:asciiTheme="minorHAnsi" w:hAnsiTheme="minorHAnsi"/>
+          <w:sz w:val="22"/>
+          <w:szCs w:val="28"/>
+        </w:rPr>
+        <w:tab/>
+      </w:r>
+      <w:r>
+        <w:rPr>
+          <w:rFonts w:asciiTheme="minorHAnsi" w:hAnsiTheme="minorHAnsi"/>
+          <w:sz w:val="22"/>
+          <w:szCs w:val="28"/>
+        </w:rPr>
+        <w:tab/>
+        <w:t>+5.0 VDC @ 500 mA</w:t>
+      </w:r>
+    </w:p>
+    <w:p>
+      <w:pPr>
+        <w:rPr>
+          <w:rFonts w:asciiTheme="minorHAnsi" w:hAnsiTheme="minorHAnsi"/>
+          <w:sz w:val="22"/>
+          <w:szCs w:val="28"/>
+        </w:rPr>
+      </w:pPr>
+      <w:r>
+        <w:rPr>
+          <w:rFonts w:asciiTheme="minorHAnsi" w:hAnsiTheme="minorHAnsi"/>
+          <w:sz w:val="22"/>
+          <w:szCs w:val="28"/>
+        </w:rPr>
+        <w:t>Temp. Range:</w:t>
+      </w:r>
+      <w:r>
+        <w:rPr>
+          <w:rFonts w:asciiTheme="minorHAnsi" w:hAnsiTheme="minorHAnsi"/>
+          <w:sz w:val="22"/>
+          <w:szCs w:val="28"/>
+        </w:rPr>
+        <w:tab/>
+      </w:r>
+      <w:r>
+        <w:rPr>
+          <w:rFonts w:asciiTheme="minorHAnsi" w:hAnsiTheme="minorHAnsi"/>
+          <w:sz w:val="22"/>
+          <w:szCs w:val="28"/>
+        </w:rPr>
+        <w:tab/>
+      </w:r>
+      <w:r>
+        <w:rPr>
+          <w:rFonts w:asciiTheme="minorHAnsi" w:hAnsiTheme="minorHAnsi"/>
+          <w:sz w:val="22"/>
+          <w:szCs w:val="28"/>
+        </w:rPr>
+        <w:tab/>
+        <w:t>-10</w:t>
+      </w:r>
+      <w:r>
+        <w:rPr>
+          <w:rFonts w:asciiTheme="minorHAnsi" w:hAnsiTheme="minorHAnsi" w:cs="Arial"/>
+          <w:bCs/>
+          <w:color w:val="000000"/>
+          <w:sz w:val="22"/>
+          <w:szCs w:val="28"/>
+          <w:shd w:val="clear" w:color="auto" w:fill="FFFFFF"/>
+        </w:rPr>
+        <w:t>°C</w:t>
+      </w:r>
+      <w:r>
+        <w:rPr>
+          <w:rFonts w:asciiTheme="minorHAnsi" w:hAnsiTheme="minorHAnsi"/>
+          <w:sz w:val="22"/>
+          <w:szCs w:val="28"/>
+        </w:rPr>
+        <w:t xml:space="preserve"> to +70</w:t>
+      </w:r>
       <w:bookmarkStart w:id="0" w:name="_GoBack"/>
       <w:bookmarkEnd w:id="0"/>
+      <w:r>
+        <w:rPr>
+          <w:rFonts w:asciiTheme="minorHAnsi" w:hAnsiTheme="minorHAnsi" w:cs="Arial"/>
+          <w:bCs/>
+          <w:color w:val="000000"/>
+          <w:sz w:val="22"/>
+          <w:szCs w:val="28"/>
+          <w:shd w:val="clear" w:color="auto" w:fill="FFFFFF"/>
+        </w:rPr>
+        <w:t>°C</w:t>
+      </w:r>
     </w:p>
     <w:sectPr>
-      <w:headerReference w:type="default" r:id="rId8"/>
-      <w:footerReference w:type="default" r:id="rId9"/>
+      <w:headerReference w:type="default" r:id="rId11"/>
+      <w:footerReference w:type="default" r:id="rId12"/>
       <w:pgSz w:w="12240" w:h="15840" w:code="1"/>
       <w:pgMar w:top="720" w:right="720" w:bottom="720" w:left="1080" w:header="432" w:footer="576" w:gutter="0"/>
       <w:cols w:space="720"/>
@@ -150,7 +1303,7 @@
         </mc:Choice>
         <mc:Fallback>
           <w:pict>
-            <v:line w14:anchorId="3CB1CFFD" id="Line 4" o:spid="_x0000_s1026" style="position:absolute;z-index:251663360;visibility:visible;mso-wrap-style:square;mso-width-percent:0;mso-height-percent:0;mso-wrap-distance-left:9pt;mso-wrap-distance-top:-6e-5mm;mso-wrap-distance-right:9pt;mso-wrap-distance-bottom:-6e-5mm;mso-position-horizontal:right;mso-position-horizontal-relative:margin;mso-position-vertical:absolute;mso-position-vertical-relative:text;mso-width-percent:0;mso-height-percent:0;mso-width-relative:page;mso-height-relative:page" from="471.8pt,-12.15pt" to="994.8pt,-11pt" o:gfxdata="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" strokeweight="2pt">
+            <v:line w14:anchorId="2F645641" id="Line 4" o:spid="_x0000_s1026" style="position:absolute;z-index:251663360;visibility:visible;mso-wrap-style:square;mso-width-percent:0;mso-height-percent:0;mso-wrap-distance-left:9pt;mso-wrap-distance-top:-6e-5mm;mso-wrap-distance-right:9pt;mso-wrap-distance-bottom:-6e-5mm;mso-position-horizontal:right;mso-position-horizontal-relative:margin;mso-position-vertical:absolute;mso-position-vertical-relative:text;mso-width-percent:0;mso-height-percent:0;mso-width-relative:page;mso-height-relative:page" from="471.8pt,-12.15pt" to="994.8pt,-11pt" o:gfxdata="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" strokeweight="2pt">
               <w10:wrap anchorx="margin"/>
             </v:line>
           </w:pict>
@@ -417,6 +1570,7 @@
         </mc:Fallback>
       </mc:AlternateContent>
     </w:r>
+    <w:proofErr w:type="gramStart"/>
     <w:r>
       <w:rPr>
         <w:rFonts w:ascii="Peignot Demi" w:hAnsi="Peignot Demi" w:cs="Arial"/>
@@ -425,7 +1579,18 @@
         <w:sz w:val="56"/>
         <w:szCs w:val="56"/>
       </w:rPr>
-      <w:t>luff research</w:t>
+      <w:t>luff</w:t>
+    </w:r>
+    <w:proofErr w:type="gramEnd"/>
+    <w:r>
+      <w:rPr>
+        <w:rFonts w:ascii="Peignot Demi" w:hAnsi="Peignot Demi" w:cs="Arial"/>
+        <w:b/>
+        <w:color w:val="3366FF"/>
+        <w:sz w:val="56"/>
+        <w:szCs w:val="56"/>
+      </w:rPr>
+      <w:t xml:space="preserve"> research</w:t>
     </w:r>
   </w:p>
   <w:p>
@@ -2299,6 +3464,119 @@
     </w:lvl>
   </w:abstractNum>
   <w:abstractNum w:abstractNumId="16" w15:restartNumberingAfterBreak="0">
+    <w:nsid w:val="543959AA"/>
+    <w:multiLevelType w:val="hybridMultilevel"/>
+    <w:tmpl w:val="A5E0F9C8"/>
+    <w:lvl w:ilvl="0" w:tplc="04090001">
+      <w:start w:val="1"/>
+      <w:numFmt w:val="bullet"/>
+      <w:lvlText w:val=""/>
+      <w:lvlJc w:val="left"/>
+      <w:pPr>
+        <w:ind w:left="720" w:hanging="360"/>
+      </w:pPr>
+      <w:rPr>
+        <w:rFonts w:ascii="Symbol" w:hAnsi="Symbol" w:hint="default"/>
+      </w:rPr>
+    </w:lvl>
+    <w:lvl w:ilvl="1" w:tplc="04090003">
+      <w:start w:val="1"/>
+      <w:numFmt w:val="bullet"/>
+      <w:lvlText w:val="o"/>
+      <w:lvlJc w:val="left"/>
+      <w:pPr>
+        <w:ind w:left="1440" w:hanging="360"/>
+      </w:pPr>
+      <w:rPr>
+        <w:rFonts w:ascii="Courier New" w:hAnsi="Courier New" w:cs="Courier New" w:hint="default"/>
+      </w:rPr>
+    </w:lvl>
+    <w:lvl w:ilvl="2" w:tplc="04090005" w:tentative="1">
+      <w:start w:val="1"/>
+      <w:numFmt w:val="bullet"/>
+      <w:lvlText w:val=""/>
+      <w:lvlJc w:val="left"/>
+      <w:pPr>
+        <w:ind w:left="2160" w:hanging="360"/>
+      </w:pPr>
+      <w:rPr>
+        <w:rFonts w:ascii="Wingdings" w:hAnsi="Wingdings" w:hint="default"/>
+      </w:rPr>
+    </w:lvl>
+    <w:lvl w:ilvl="3" w:tplc="04090001" w:tentative="1">
+      <w:start w:val="1"/>
+      <w:numFmt w:val="bullet"/>
+      <w:lvlText w:val=""/>
+      <w:lvlJc w:val="left"/>
+      <w:pPr>
+        <w:ind w:left="2880" w:hanging="360"/>
+      </w:pPr>
+      <w:rPr>
+        <w:rFonts w:ascii="Symbol" w:hAnsi="Symbol" w:hint="default"/>
+      </w:rPr>
+    </w:lvl>
+    <w:lvl w:ilvl="4" w:tplc="04090003" w:tentative="1">
+      <w:start w:val="1"/>
+      <w:numFmt w:val="bullet"/>
+      <w:lvlText w:val="o"/>
+      <w:lvlJc w:val="left"/>
+      <w:pPr>
+        <w:ind w:left="3600" w:hanging="360"/>
+      </w:pPr>
+      <w:rPr>
+        <w:rFonts w:ascii="Courier New" w:hAnsi="Courier New" w:cs="Courier New" w:hint="default"/>
+      </w:rPr>
+    </w:lvl>
+    <w:lvl w:ilvl="5" w:tplc="04090005" w:tentative="1">
+      <w:start w:val="1"/>
+      <w:numFmt w:val="bullet"/>
+      <w:lvlText w:val=""/>
+      <w:lvlJc w:val="left"/>
+      <w:pPr>
+        <w:ind w:left="4320" w:hanging="360"/>
+      </w:pPr>
+      <w:rPr>
+        <w:rFonts w:ascii="Wingdings" w:hAnsi="Wingdings" w:hint="default"/>
+      </w:rPr>
+    </w:lvl>
+    <w:lvl w:ilvl="6" w:tplc="04090001" w:tentative="1">
+      <w:start w:val="1"/>
+      <w:numFmt w:val="bullet"/>
+      <w:lvlText w:val=""/>
+      <w:lvlJc w:val="left"/>
+      <w:pPr>
+        <w:ind w:left="5040" w:hanging="360"/>
+      </w:pPr>
+      <w:rPr>
+        <w:rFonts w:ascii="Symbol" w:hAnsi="Symbol" w:hint="default"/>
+      </w:rPr>
+    </w:lvl>
+    <w:lvl w:ilvl="7" w:tplc="04090003" w:tentative="1">
+      <w:start w:val="1"/>
+      <w:numFmt w:val="bullet"/>
+      <w:lvlText w:val="o"/>
+      <w:lvlJc w:val="left"/>
+      <w:pPr>
+        <w:ind w:left="5760" w:hanging="360"/>
+      </w:pPr>
+      <w:rPr>
+        <w:rFonts w:ascii="Courier New" w:hAnsi="Courier New" w:cs="Courier New" w:hint="default"/>
+      </w:rPr>
+    </w:lvl>
+    <w:lvl w:ilvl="8" w:tplc="04090005" w:tentative="1">
+      <w:start w:val="1"/>
+      <w:numFmt w:val="bullet"/>
+      <w:lvlText w:val=""/>
+      <w:lvlJc w:val="left"/>
+      <w:pPr>
+        <w:ind w:left="6480" w:hanging="360"/>
+      </w:pPr>
+      <w:rPr>
+        <w:rFonts w:ascii="Wingdings" w:hAnsi="Wingdings" w:hint="default"/>
+      </w:rPr>
+    </w:lvl>
+  </w:abstractNum>
+  <w:abstractNum w:abstractNumId="17" w15:restartNumberingAfterBreak="0">
     <w:nsid w:val="580B63B0"/>
     <w:multiLevelType w:val="multilevel"/>
     <w:tmpl w:val="7AFC8772"/>
@@ -2414,7 +3692,7 @@
       </w:pPr>
     </w:lvl>
   </w:abstractNum>
-  <w:abstractNum w:abstractNumId="17" w15:restartNumberingAfterBreak="0">
+  <w:abstractNum w:abstractNumId="18" w15:restartNumberingAfterBreak="0">
     <w:nsid w:val="63BC789E"/>
     <w:multiLevelType w:val="multilevel"/>
     <w:tmpl w:val="C986C546"/>
@@ -2530,7 +3808,7 @@
       </w:pPr>
     </w:lvl>
   </w:abstractNum>
-  <w:abstractNum w:abstractNumId="18" w15:restartNumberingAfterBreak="0">
+  <w:abstractNum w:abstractNumId="19" w15:restartNumberingAfterBreak="0">
     <w:nsid w:val="646E0E64"/>
     <w:multiLevelType w:val="hybridMultilevel"/>
     <w:tmpl w:val="D59C6DEE"/>
@@ -2646,7 +3924,7 @@
       </w:pPr>
     </w:lvl>
   </w:abstractNum>
-  <w:abstractNum w:abstractNumId="19" w15:restartNumberingAfterBreak="0">
+  <w:abstractNum w:abstractNumId="20" w15:restartNumberingAfterBreak="0">
     <w:nsid w:val="65D73F2B"/>
     <w:multiLevelType w:val="hybridMultilevel"/>
     <w:tmpl w:val="0E72665C"/>
@@ -2735,7 +4013,7 @@
       </w:pPr>
     </w:lvl>
   </w:abstractNum>
-  <w:abstractNum w:abstractNumId="20" w15:restartNumberingAfterBreak="0">
+  <w:abstractNum w:abstractNumId="21" w15:restartNumberingAfterBreak="0">
     <w:nsid w:val="673A78C9"/>
     <w:multiLevelType w:val="multilevel"/>
     <w:tmpl w:val="6E4A8728"/>
@@ -2854,7 +4132,7 @@
       </w:pPr>
     </w:lvl>
   </w:abstractNum>
-  <w:abstractNum w:abstractNumId="21" w15:restartNumberingAfterBreak="0">
+  <w:abstractNum w:abstractNumId="22" w15:restartNumberingAfterBreak="0">
     <w:nsid w:val="745109B1"/>
     <w:multiLevelType w:val="hybridMultilevel"/>
     <w:tmpl w:val="E9085790"/>
@@ -2970,7 +4248,7 @@
       </w:rPr>
     </w:lvl>
   </w:abstractNum>
-  <w:abstractNum w:abstractNumId="22" w15:restartNumberingAfterBreak="0">
+  <w:abstractNum w:abstractNumId="23" w15:restartNumberingAfterBreak="0">
     <w:nsid w:val="77AB27DD"/>
     <w:multiLevelType w:val="multilevel"/>
     <w:tmpl w:val="A38EE8B8"/>
@@ -3086,7 +4364,7 @@
       </w:pPr>
     </w:lvl>
   </w:abstractNum>
-  <w:abstractNum w:abstractNumId="23" w15:restartNumberingAfterBreak="0">
+  <w:abstractNum w:abstractNumId="24" w15:restartNumberingAfterBreak="0">
     <w:nsid w:val="7E834843"/>
     <w:multiLevelType w:val="hybridMultilevel"/>
     <w:tmpl w:val="B9B4C386"/>
@@ -3179,13 +4457,13 @@
     <w:abstractNumId w:val="15"/>
   </w:num>
   <w:num w:numId="2">
-    <w:abstractNumId w:val="16"/>
+    <w:abstractNumId w:val="17"/>
   </w:num>
   <w:num w:numId="3">
     <w:abstractNumId w:val="13"/>
   </w:num>
   <w:num w:numId="4">
-    <w:abstractNumId w:val="18"/>
+    <w:abstractNumId w:val="19"/>
   </w:num>
   <w:num w:numId="5">
     <w:abstractNumId w:val="7"/>
@@ -3200,19 +4478,19 @@
     <w:abstractNumId w:val="3"/>
   </w:num>
   <w:num w:numId="9">
-    <w:abstractNumId w:val="22"/>
+    <w:abstractNumId w:val="23"/>
   </w:num>
   <w:num w:numId="10">
     <w:abstractNumId w:val="6"/>
   </w:num>
   <w:num w:numId="11">
-    <w:abstractNumId w:val="17"/>
+    <w:abstractNumId w:val="18"/>
   </w:num>
   <w:num w:numId="12">
     <w:abstractNumId w:val="1"/>
   </w:num>
   <w:num w:numId="13">
-    <w:abstractNumId w:val="20"/>
+    <w:abstractNumId w:val="21"/>
   </w:num>
   <w:num w:numId="14">
     <w:abstractNumId w:val="4"/>
@@ -3224,19 +4502,19 @@
     <w:abstractNumId w:val="12"/>
   </w:num>
   <w:num w:numId="17">
-    <w:abstractNumId w:val="23"/>
+    <w:abstractNumId w:val="24"/>
   </w:num>
   <w:num w:numId="18">
     <w:abstractNumId w:val="8"/>
   </w:num>
   <w:num w:numId="19">
-    <w:abstractNumId w:val="21"/>
+    <w:abstractNumId w:val="22"/>
   </w:num>
   <w:num w:numId="20">
     <w:abstractNumId w:val="0"/>
   </w:num>
   <w:num w:numId="21">
-    <w:abstractNumId w:val="19"/>
+    <w:abstractNumId w:val="20"/>
   </w:num>
   <w:num w:numId="22">
     <w:abstractNumId w:val="2"/>
@@ -3246,6 +4524,9 @@
   </w:num>
   <w:num w:numId="24">
     <w:abstractNumId w:val="11"/>
+  </w:num>
+  <w:num w:numId="25">
+    <w:abstractNumId w:val="16"/>
   </w:num>
 </w:numbering>
 </file>
@@ -3844,6 +5125,1021 @@
 </w:styles>
 </file>
 
+<file path=word/charts/chart1.xml><?xml version="1.0" encoding="utf-8"?>
+<c:chartSpace xmlns:c="http://schemas.openxmlformats.org/drawingml/2006/chart" xmlns:a="http://schemas.openxmlformats.org/drawingml/2006/main" xmlns:r="http://schemas.openxmlformats.org/officeDocument/2006/relationships">
+  <c:date1904 val="0"/>
+  <c:lang val="en-US"/>
+  <c:roundedCorners val="0"/>
+  <mc:AlternateContent xmlns:mc="http://schemas.openxmlformats.org/markup-compatibility/2006">
+    <mc:Choice xmlns:c14="http://schemas.microsoft.com/office/drawing/2007/8/2/chart" Requires="c14">
+      <c14:style val="102"/>
+    </mc:Choice>
+    <mc:Fallback>
+      <c:style val="2"/>
+    </mc:Fallback>
+  </mc:AlternateContent>
+  <c:chart>
+    <c:title>
+      <c:tx>
+        <c:rich>
+          <a:bodyPr rot="0" spcFirstLastPara="1" vertOverflow="ellipsis" vert="horz" wrap="square" anchor="ctr" anchorCtr="1"/>
+          <a:lstStyle/>
+          <a:p>
+            <a:pPr>
+              <a:defRPr sz="1400" b="0" i="0" u="none" strike="noStrike" kern="1200" spc="0" baseline="0">
+                <a:solidFill>
+                  <a:schemeClr val="tx1">
+                    <a:lumMod val="65000"/>
+                    <a:lumOff val="35000"/>
+                  </a:schemeClr>
+                </a:solidFill>
+                <a:latin typeface="+mn-lt"/>
+                <a:ea typeface="+mn-ea"/>
+                <a:cs typeface="+mn-cs"/>
+              </a:defRPr>
+            </a:pPr>
+            <a:r>
+              <a:rPr lang="en-US" sz="1000"/>
+              <a:t>PLDRO TYPICAL PHASE NOISE @ 8 GHz</a:t>
+            </a:r>
+          </a:p>
+        </c:rich>
+      </c:tx>
+      <c:layout>
+        <c:manualLayout>
+          <c:xMode val="edge"/>
+          <c:yMode val="edge"/>
+          <c:x val="0.21792559188275085"/>
+          <c:y val="3.1662269129287601E-2"/>
+        </c:manualLayout>
+      </c:layout>
+      <c:overlay val="0"/>
+      <c:spPr>
+        <a:noFill/>
+        <a:ln>
+          <a:noFill/>
+        </a:ln>
+        <a:effectLst/>
+      </c:spPr>
+      <c:txPr>
+        <a:bodyPr rot="0" spcFirstLastPara="1" vertOverflow="ellipsis" vert="horz" wrap="square" anchor="ctr" anchorCtr="1"/>
+        <a:lstStyle/>
+        <a:p>
+          <a:pPr>
+            <a:defRPr sz="1400" b="0" i="0" u="none" strike="noStrike" kern="1200" spc="0" baseline="0">
+              <a:solidFill>
+                <a:schemeClr val="tx1">
+                  <a:lumMod val="65000"/>
+                  <a:lumOff val="35000"/>
+                </a:schemeClr>
+              </a:solidFill>
+              <a:latin typeface="+mn-lt"/>
+              <a:ea typeface="+mn-ea"/>
+              <a:cs typeface="+mn-cs"/>
+            </a:defRPr>
+          </a:pPr>
+          <a:endParaRPr lang="en-US"/>
+        </a:p>
+      </c:txPr>
+    </c:title>
+    <c:autoTitleDeleted val="0"/>
+    <c:plotArea>
+      <c:layout/>
+      <c:scatterChart>
+        <c:scatterStyle val="smoothMarker"/>
+        <c:varyColors val="0"/>
+        <c:ser>
+          <c:idx val="0"/>
+          <c:order val="0"/>
+          <c:tx>
+            <c:v>Digital PLL</c:v>
+          </c:tx>
+          <c:spPr>
+            <a:ln w="19050" cap="rnd">
+              <a:solidFill>
+                <a:schemeClr val="accent1"/>
+              </a:solidFill>
+              <a:round/>
+            </a:ln>
+            <a:effectLst/>
+          </c:spPr>
+          <c:marker>
+            <c:symbol val="circle"/>
+            <c:size val="5"/>
+            <c:spPr>
+              <a:solidFill>
+                <a:schemeClr val="accent1"/>
+              </a:solidFill>
+              <a:ln w="9525">
+                <a:solidFill>
+                  <a:schemeClr val="accent1"/>
+                </a:solidFill>
+              </a:ln>
+              <a:effectLst/>
+            </c:spPr>
+          </c:marker>
+          <c:xVal>
+            <c:numRef>
+              <c:f>Sheet1!$A$1:$A$6</c:f>
+              <c:numCache>
+                <c:formatCode>General</c:formatCode>
+                <c:ptCount val="6"/>
+                <c:pt idx="0">
+                  <c:v>100</c:v>
+                </c:pt>
+                <c:pt idx="1">
+                  <c:v>1000</c:v>
+                </c:pt>
+                <c:pt idx="2">
+                  <c:v>10000</c:v>
+                </c:pt>
+                <c:pt idx="3">
+                  <c:v>100000</c:v>
+                </c:pt>
+                <c:pt idx="4">
+                  <c:v>1000000</c:v>
+                </c:pt>
+                <c:pt idx="5">
+                  <c:v>10000000</c:v>
+                </c:pt>
+              </c:numCache>
+            </c:numRef>
+          </c:xVal>
+          <c:yVal>
+            <c:numRef>
+              <c:f>Sheet1!$B$1:$B$6</c:f>
+              <c:numCache>
+                <c:formatCode>General</c:formatCode>
+                <c:ptCount val="6"/>
+                <c:pt idx="0">
+                  <c:v>-84</c:v>
+                </c:pt>
+                <c:pt idx="1">
+                  <c:v>-90</c:v>
+                </c:pt>
+                <c:pt idx="2">
+                  <c:v>-91</c:v>
+                </c:pt>
+                <c:pt idx="3">
+                  <c:v>-90</c:v>
+                </c:pt>
+                <c:pt idx="4">
+                  <c:v>-116</c:v>
+                </c:pt>
+              </c:numCache>
+            </c:numRef>
+          </c:yVal>
+          <c:smooth val="1"/>
+        </c:ser>
+        <c:dLbls>
+          <c:showLegendKey val="0"/>
+          <c:showVal val="0"/>
+          <c:showCatName val="0"/>
+          <c:showSerName val="0"/>
+          <c:showPercent val="0"/>
+          <c:showBubbleSize val="0"/>
+        </c:dLbls>
+        <c:axId val="515590352"/>
+        <c:axId val="515591136"/>
+      </c:scatterChart>
+      <c:valAx>
+        <c:axId val="515590352"/>
+        <c:scaling>
+          <c:logBase val="10"/>
+          <c:orientation val="minMax"/>
+          <c:max val="10000000"/>
+          <c:min val="100"/>
+        </c:scaling>
+        <c:delete val="0"/>
+        <c:axPos val="b"/>
+        <c:majorGridlines>
+          <c:spPr>
+            <a:ln w="9525" cap="flat" cmpd="sng" algn="ctr">
+              <a:solidFill>
+                <a:schemeClr val="tx1">
+                  <a:lumMod val="15000"/>
+                  <a:lumOff val="85000"/>
+                </a:schemeClr>
+              </a:solidFill>
+              <a:round/>
+            </a:ln>
+            <a:effectLst/>
+          </c:spPr>
+        </c:majorGridlines>
+        <c:title>
+          <c:tx>
+            <c:rich>
+              <a:bodyPr rot="0" spcFirstLastPara="1" vertOverflow="ellipsis" vert="horz" wrap="square" anchor="ctr" anchorCtr="1"/>
+              <a:lstStyle/>
+              <a:p>
+                <a:pPr>
+                  <a:defRPr sz="900" b="0" i="0" u="none" strike="noStrike" kern="1200" baseline="0">
+                    <a:solidFill>
+                      <a:schemeClr val="tx1">
+                        <a:lumMod val="65000"/>
+                        <a:lumOff val="35000"/>
+                      </a:schemeClr>
+                    </a:solidFill>
+                    <a:latin typeface="+mn-lt"/>
+                    <a:ea typeface="+mn-ea"/>
+                    <a:cs typeface="+mn-cs"/>
+                  </a:defRPr>
+                </a:pPr>
+                <a:r>
+                  <a:rPr lang="en-US" sz="900"/>
+                  <a:t>Offset Frequency (Hz)</a:t>
+                </a:r>
+              </a:p>
+            </c:rich>
+          </c:tx>
+          <c:overlay val="0"/>
+          <c:spPr>
+            <a:noFill/>
+            <a:ln>
+              <a:noFill/>
+            </a:ln>
+            <a:effectLst/>
+          </c:spPr>
+          <c:txPr>
+            <a:bodyPr rot="0" spcFirstLastPara="1" vertOverflow="ellipsis" vert="horz" wrap="square" anchor="ctr" anchorCtr="1"/>
+            <a:lstStyle/>
+            <a:p>
+              <a:pPr>
+                <a:defRPr sz="900" b="0" i="0" u="none" strike="noStrike" kern="1200" baseline="0">
+                  <a:solidFill>
+                    <a:schemeClr val="tx1">
+                      <a:lumMod val="65000"/>
+                      <a:lumOff val="35000"/>
+                    </a:schemeClr>
+                  </a:solidFill>
+                  <a:latin typeface="+mn-lt"/>
+                  <a:ea typeface="+mn-ea"/>
+                  <a:cs typeface="+mn-cs"/>
+                </a:defRPr>
+              </a:pPr>
+              <a:endParaRPr lang="en-US"/>
+            </a:p>
+          </c:txPr>
+        </c:title>
+        <c:numFmt formatCode="[&gt;=1000000]\ #,##0,,&quot;M&quot;;[&gt;100]\ #,##0,&quot;K&quot;;#,##0" sourceLinked="0"/>
+        <c:majorTickMark val="none"/>
+        <c:minorTickMark val="none"/>
+        <c:tickLblPos val="low"/>
+        <c:spPr>
+          <a:noFill/>
+          <a:ln w="9525" cap="flat" cmpd="sng" algn="ctr">
+            <a:solidFill>
+              <a:schemeClr val="tx1">
+                <a:lumMod val="25000"/>
+                <a:lumOff val="75000"/>
+              </a:schemeClr>
+            </a:solidFill>
+            <a:round/>
+          </a:ln>
+          <a:effectLst/>
+        </c:spPr>
+        <c:txPr>
+          <a:bodyPr rot="-60000000" spcFirstLastPara="1" vertOverflow="ellipsis" vert="horz" wrap="square" anchor="ctr" anchorCtr="1"/>
+          <a:lstStyle/>
+          <a:p>
+            <a:pPr>
+              <a:defRPr sz="900" b="0" i="0" u="none" strike="noStrike" kern="1200" baseline="0">
+                <a:solidFill>
+                  <a:schemeClr val="tx1">
+                    <a:lumMod val="65000"/>
+                    <a:lumOff val="35000"/>
+                  </a:schemeClr>
+                </a:solidFill>
+                <a:latin typeface="+mn-lt"/>
+                <a:ea typeface="+mn-ea"/>
+                <a:cs typeface="+mn-cs"/>
+              </a:defRPr>
+            </a:pPr>
+            <a:endParaRPr lang="en-US"/>
+          </a:p>
+        </c:txPr>
+        <c:crossAx val="515591136"/>
+        <c:crosses val="autoZero"/>
+        <c:crossBetween val="midCat"/>
+      </c:valAx>
+      <c:valAx>
+        <c:axId val="515591136"/>
+        <c:scaling>
+          <c:orientation val="minMax"/>
+          <c:max val="-60"/>
+          <c:min val="-160"/>
+        </c:scaling>
+        <c:delete val="0"/>
+        <c:axPos val="l"/>
+        <c:majorGridlines>
+          <c:spPr>
+            <a:ln w="9525" cap="flat" cmpd="sng" algn="ctr">
+              <a:solidFill>
+                <a:schemeClr val="tx1">
+                  <a:lumMod val="15000"/>
+                  <a:lumOff val="85000"/>
+                </a:schemeClr>
+              </a:solidFill>
+              <a:round/>
+            </a:ln>
+            <a:effectLst/>
+          </c:spPr>
+        </c:majorGridlines>
+        <c:title>
+          <c:tx>
+            <c:rich>
+              <a:bodyPr rot="-5400000" spcFirstLastPara="1" vertOverflow="ellipsis" vert="horz" wrap="square" anchor="ctr" anchorCtr="1"/>
+              <a:lstStyle/>
+              <a:p>
+                <a:pPr>
+                  <a:defRPr sz="900" b="0" i="0" u="none" strike="noStrike" kern="1200" baseline="0">
+                    <a:solidFill>
+                      <a:schemeClr val="tx1">
+                        <a:lumMod val="65000"/>
+                        <a:lumOff val="35000"/>
+                      </a:schemeClr>
+                    </a:solidFill>
+                    <a:latin typeface="+mn-lt"/>
+                    <a:ea typeface="+mn-ea"/>
+                    <a:cs typeface="+mn-cs"/>
+                  </a:defRPr>
+                </a:pPr>
+                <a:r>
+                  <a:rPr lang="en-US" sz="900"/>
+                  <a:t>L(F)</a:t>
+                </a:r>
+                <a:r>
+                  <a:rPr lang="en-US" sz="900" baseline="0"/>
+                  <a:t> (dBc/Hz)</a:t>
+                </a:r>
+                <a:endParaRPr lang="en-US" sz="900"/>
+              </a:p>
+            </c:rich>
+          </c:tx>
+          <c:overlay val="0"/>
+          <c:spPr>
+            <a:noFill/>
+            <a:ln>
+              <a:noFill/>
+            </a:ln>
+            <a:effectLst/>
+          </c:spPr>
+          <c:txPr>
+            <a:bodyPr rot="-5400000" spcFirstLastPara="1" vertOverflow="ellipsis" vert="horz" wrap="square" anchor="ctr" anchorCtr="1"/>
+            <a:lstStyle/>
+            <a:p>
+              <a:pPr>
+                <a:defRPr sz="900" b="0" i="0" u="none" strike="noStrike" kern="1200" baseline="0">
+                  <a:solidFill>
+                    <a:schemeClr val="tx1">
+                      <a:lumMod val="65000"/>
+                      <a:lumOff val="35000"/>
+                    </a:schemeClr>
+                  </a:solidFill>
+                  <a:latin typeface="+mn-lt"/>
+                  <a:ea typeface="+mn-ea"/>
+                  <a:cs typeface="+mn-cs"/>
+                </a:defRPr>
+              </a:pPr>
+              <a:endParaRPr lang="en-US"/>
+            </a:p>
+          </c:txPr>
+        </c:title>
+        <c:numFmt formatCode="General" sourceLinked="1"/>
+        <c:majorTickMark val="none"/>
+        <c:minorTickMark val="none"/>
+        <c:tickLblPos val="nextTo"/>
+        <c:spPr>
+          <a:noFill/>
+          <a:ln w="9525" cap="flat" cmpd="sng" algn="ctr">
+            <a:solidFill>
+              <a:schemeClr val="tx1">
+                <a:lumMod val="25000"/>
+                <a:lumOff val="75000"/>
+              </a:schemeClr>
+            </a:solidFill>
+            <a:round/>
+          </a:ln>
+          <a:effectLst/>
+        </c:spPr>
+        <c:txPr>
+          <a:bodyPr rot="-60000000" spcFirstLastPara="1" vertOverflow="ellipsis" vert="horz" wrap="square" anchor="ctr" anchorCtr="1"/>
+          <a:lstStyle/>
+          <a:p>
+            <a:pPr>
+              <a:defRPr sz="900" b="0" i="0" u="none" strike="noStrike" kern="1200" baseline="0">
+                <a:solidFill>
+                  <a:schemeClr val="tx1">
+                    <a:lumMod val="65000"/>
+                    <a:lumOff val="35000"/>
+                  </a:schemeClr>
+                </a:solidFill>
+                <a:latin typeface="+mn-lt"/>
+                <a:ea typeface="+mn-ea"/>
+                <a:cs typeface="+mn-cs"/>
+              </a:defRPr>
+            </a:pPr>
+            <a:endParaRPr lang="en-US"/>
+          </a:p>
+        </c:txPr>
+        <c:crossAx val="515590352"/>
+        <c:crosses val="autoZero"/>
+        <c:crossBetween val="midCat"/>
+      </c:valAx>
+      <c:spPr>
+        <a:noFill/>
+        <a:ln>
+          <a:noFill/>
+        </a:ln>
+        <a:effectLst/>
+      </c:spPr>
+    </c:plotArea>
+    <c:plotVisOnly val="1"/>
+    <c:dispBlanksAs val="gap"/>
+    <c:showDLblsOverMax val="0"/>
+  </c:chart>
+  <c:spPr>
+    <a:solidFill>
+      <a:schemeClr val="bg1"/>
+    </a:solidFill>
+    <a:ln w="9525" cap="flat" cmpd="sng" algn="ctr">
+      <a:noFill/>
+      <a:round/>
+    </a:ln>
+    <a:effectLst/>
+  </c:spPr>
+  <c:txPr>
+    <a:bodyPr/>
+    <a:lstStyle/>
+    <a:p>
+      <a:pPr>
+        <a:defRPr/>
+      </a:pPr>
+      <a:endParaRPr lang="en-US"/>
+    </a:p>
+  </c:txPr>
+  <c:externalData r:id="rId3">
+    <c:autoUpdate val="0"/>
+  </c:externalData>
+</c:chartSpace>
+</file>
+
+<file path=word/charts/colors1.xml><?xml version="1.0" encoding="utf-8"?>
+<cs:colorStyle xmlns:cs="http://schemas.microsoft.com/office/drawing/2012/chartStyle" xmlns:a="http://schemas.openxmlformats.org/drawingml/2006/main" meth="cycle" id="10">
+  <a:schemeClr val="accent1"/>
+  <a:schemeClr val="accent2"/>
+  <a:schemeClr val="accent3"/>
+  <a:schemeClr val="accent4"/>
+  <a:schemeClr val="accent5"/>
+  <a:schemeClr val="accent6"/>
+  <cs:variation/>
+  <cs:variation>
+    <a:lumMod val="60000"/>
+  </cs:variation>
+  <cs:variation>
+    <a:lumMod val="80000"/>
+    <a:lumOff val="20000"/>
+  </cs:variation>
+  <cs:variation>
+    <a:lumMod val="80000"/>
+  </cs:variation>
+  <cs:variation>
+    <a:lumMod val="60000"/>
+    <a:lumOff val="40000"/>
+  </cs:variation>
+  <cs:variation>
+    <a:lumMod val="50000"/>
+  </cs:variation>
+  <cs:variation>
+    <a:lumMod val="70000"/>
+    <a:lumOff val="30000"/>
+  </cs:variation>
+  <cs:variation>
+    <a:lumMod val="70000"/>
+  </cs:variation>
+  <cs:variation>
+    <a:lumMod val="50000"/>
+    <a:lumOff val="50000"/>
+  </cs:variation>
+</cs:colorStyle>
+</file>
+
+<file path=word/charts/style1.xml><?xml version="1.0" encoding="utf-8"?>
+<cs:chartStyle xmlns:cs="http://schemas.microsoft.com/office/drawing/2012/chartStyle" xmlns:a="http://schemas.openxmlformats.org/drawingml/2006/main" id="240">
+  <cs:axisTitle>
+    <cs:lnRef idx="0"/>
+    <cs:fillRef idx="0"/>
+    <cs:effectRef idx="0"/>
+    <cs:fontRef idx="minor">
+      <a:schemeClr val="tx1">
+        <a:lumMod val="65000"/>
+        <a:lumOff val="35000"/>
+      </a:schemeClr>
+    </cs:fontRef>
+    <cs:defRPr sz="1000" kern="1200"/>
+  </cs:axisTitle>
+  <cs:categoryAxis>
+    <cs:lnRef idx="0"/>
+    <cs:fillRef idx="0"/>
+    <cs:effectRef idx="0"/>
+    <cs:fontRef idx="minor">
+      <a:schemeClr val="tx1">
+        <a:lumMod val="65000"/>
+        <a:lumOff val="35000"/>
+      </a:schemeClr>
+    </cs:fontRef>
+    <cs:spPr>
+      <a:ln w="9525" cap="flat" cmpd="sng" algn="ctr">
+        <a:solidFill>
+          <a:schemeClr val="tx1">
+            <a:lumMod val="25000"/>
+            <a:lumOff val="75000"/>
+          </a:schemeClr>
+        </a:solidFill>
+        <a:round/>
+      </a:ln>
+    </cs:spPr>
+    <cs:defRPr sz="900" kern="1200"/>
+  </cs:categoryAxis>
+  <cs:chartArea mods="allowNoFillOverride allowNoLineOverride">
+    <cs:lnRef idx="0"/>
+    <cs:fillRef idx="0"/>
+    <cs:effectRef idx="0"/>
+    <cs:fontRef idx="minor">
+      <a:schemeClr val="tx1"/>
+    </cs:fontRef>
+    <cs:spPr>
+      <a:solidFill>
+        <a:schemeClr val="bg1"/>
+      </a:solidFill>
+      <a:ln w="9525" cap="flat" cmpd="sng" algn="ctr">
+        <a:solidFill>
+          <a:schemeClr val="tx1">
+            <a:lumMod val="15000"/>
+            <a:lumOff val="85000"/>
+          </a:schemeClr>
+        </a:solidFill>
+        <a:round/>
+      </a:ln>
+    </cs:spPr>
+    <cs:defRPr sz="1000" kern="1200"/>
+  </cs:chartArea>
+  <cs:dataLabel>
+    <cs:lnRef idx="0"/>
+    <cs:fillRef idx="0"/>
+    <cs:effectRef idx="0"/>
+    <cs:fontRef idx="minor">
+      <a:schemeClr val="tx1">
+        <a:lumMod val="75000"/>
+        <a:lumOff val="25000"/>
+      </a:schemeClr>
+    </cs:fontRef>
+    <cs:defRPr sz="900" kern="1200"/>
+  </cs:dataLabel>
+  <cs:dataLabelCallout>
+    <cs:lnRef idx="0"/>
+    <cs:fillRef idx="0"/>
+    <cs:effectRef idx="0"/>
+    <cs:fontRef idx="minor">
+      <a:schemeClr val="dk1">
+        <a:lumMod val="65000"/>
+        <a:lumOff val="35000"/>
+      </a:schemeClr>
+    </cs:fontRef>
+    <cs:spPr>
+      <a:solidFill>
+        <a:schemeClr val="lt1"/>
+      </a:solidFill>
+      <a:ln>
+        <a:solidFill>
+          <a:schemeClr val="dk1">
+            <a:lumMod val="25000"/>
+            <a:lumOff val="75000"/>
+          </a:schemeClr>
+        </a:solidFill>
+      </a:ln>
+    </cs:spPr>
+    <cs:defRPr sz="900" kern="1200"/>
+    <cs:bodyPr rot="0" spcFirstLastPara="1" vertOverflow="clip" horzOverflow="clip" vert="horz" wrap="square" lIns="36576" tIns="18288" rIns="36576" bIns="18288" anchor="ctr" anchorCtr="1">
+      <a:spAutoFit/>
+    </cs:bodyPr>
+  </cs:dataLabelCallout>
+  <cs:dataPoint>
+    <cs:lnRef idx="0"/>
+    <cs:fillRef idx="1">
+      <cs:styleClr val="auto"/>
+    </cs:fillRef>
+    <cs:effectRef idx="0"/>
+    <cs:fontRef idx="minor">
+      <a:schemeClr val="tx1"/>
+    </cs:fontRef>
+  </cs:dataPoint>
+  <cs:dataPoint3D>
+    <cs:lnRef idx="0"/>
+    <cs:fillRef idx="1">
+      <cs:styleClr val="auto"/>
+    </cs:fillRef>
+    <cs:effectRef idx="0"/>
+    <cs:fontRef idx="minor">
+      <a:schemeClr val="tx1"/>
+    </cs:fontRef>
+  </cs:dataPoint3D>
+  <cs:dataPointLine>
+    <cs:lnRef idx="0">
+      <cs:styleClr val="auto"/>
+    </cs:lnRef>
+    <cs:fillRef idx="1"/>
+    <cs:effectRef idx="0"/>
+    <cs:fontRef idx="minor">
+      <a:schemeClr val="tx1"/>
+    </cs:fontRef>
+    <cs:spPr>
+      <a:ln w="19050" cap="rnd">
+        <a:solidFill>
+          <a:schemeClr val="phClr"/>
+        </a:solidFill>
+        <a:round/>
+      </a:ln>
+    </cs:spPr>
+  </cs:dataPointLine>
+  <cs:dataPointMarker>
+    <cs:lnRef idx="0">
+      <cs:styleClr val="auto"/>
+    </cs:lnRef>
+    <cs:fillRef idx="1">
+      <cs:styleClr val="auto"/>
+    </cs:fillRef>
+    <cs:effectRef idx="0"/>
+    <cs:fontRef idx="minor">
+      <a:schemeClr val="tx1"/>
+    </cs:fontRef>
+    <cs:spPr>
+      <a:ln w="9525">
+        <a:solidFill>
+          <a:schemeClr val="phClr"/>
+        </a:solidFill>
+      </a:ln>
+    </cs:spPr>
+  </cs:dataPointMarker>
+  <cs:dataPointMarkerLayout symbol="circle" size="5"/>
+  <cs:dataPointWireframe>
+    <cs:lnRef idx="0">
+      <cs:styleClr val="auto"/>
+    </cs:lnRef>
+    <cs:fillRef idx="0"/>
+    <cs:effectRef idx="0"/>
+    <cs:fontRef idx="minor">
+      <a:schemeClr val="dk1"/>
+    </cs:fontRef>
+    <cs:spPr>
+      <a:ln w="9525" cap="rnd">
+        <a:solidFill>
+          <a:schemeClr val="phClr"/>
+        </a:solidFill>
+        <a:round/>
+      </a:ln>
+    </cs:spPr>
+  </cs:dataPointWireframe>
+  <cs:dataTable>
+    <cs:lnRef idx="0"/>
+    <cs:fillRef idx="0"/>
+    <cs:effectRef idx="0"/>
+    <cs:fontRef idx="minor">
+      <a:schemeClr val="tx1">
+        <a:lumMod val="65000"/>
+        <a:lumOff val="35000"/>
+      </a:schemeClr>
+    </cs:fontRef>
+    <cs:spPr>
+      <a:noFill/>
+      <a:ln w="9525" cap="flat" cmpd="sng" algn="ctr">
+        <a:solidFill>
+          <a:schemeClr val="tx1">
+            <a:lumMod val="15000"/>
+            <a:lumOff val="85000"/>
+          </a:schemeClr>
+        </a:solidFill>
+        <a:round/>
+      </a:ln>
+    </cs:spPr>
+    <cs:defRPr sz="900" kern="1200"/>
+  </cs:dataTable>
+  <cs:downBar>
+    <cs:lnRef idx="0"/>
+    <cs:fillRef idx="0"/>
+    <cs:effectRef idx="0"/>
+    <cs:fontRef idx="minor">
+      <a:schemeClr val="tx1"/>
+    </cs:fontRef>
+    <cs:spPr>
+      <a:solidFill>
+        <a:schemeClr val="dk1">
+          <a:lumMod val="75000"/>
+          <a:lumOff val="25000"/>
+        </a:schemeClr>
+      </a:solidFill>
+      <a:ln w="9525" cap="flat" cmpd="sng" algn="ctr">
+        <a:solidFill>
+          <a:schemeClr val="tx1">
+            <a:lumMod val="65000"/>
+            <a:lumOff val="35000"/>
+          </a:schemeClr>
+        </a:solidFill>
+        <a:round/>
+      </a:ln>
+    </cs:spPr>
+  </cs:downBar>
+  <cs:dropLine>
+    <cs:lnRef idx="0"/>
+    <cs:fillRef idx="0"/>
+    <cs:effectRef idx="0"/>
+    <cs:fontRef idx="minor">
+      <a:schemeClr val="tx1"/>
+    </cs:fontRef>
+    <cs:spPr>
+      <a:ln w="9525" cap="flat" cmpd="sng" algn="ctr">
+        <a:solidFill>
+          <a:schemeClr val="tx1">
+            <a:lumMod val="35000"/>
+            <a:lumOff val="65000"/>
+          </a:schemeClr>
+        </a:solidFill>
+        <a:round/>
+      </a:ln>
+    </cs:spPr>
+  </cs:dropLine>
+  <cs:errorBar>
+    <cs:lnRef idx="0"/>
+    <cs:fillRef idx="0"/>
+    <cs:effectRef idx="0"/>
+    <cs:fontRef idx="minor">
+      <a:schemeClr val="tx1"/>
+    </cs:fontRef>
+    <cs:spPr>
+      <a:ln w="9525" cap="flat" cmpd="sng" algn="ctr">
+        <a:solidFill>
+          <a:schemeClr val="tx1">
+            <a:lumMod val="65000"/>
+            <a:lumOff val="35000"/>
+          </a:schemeClr>
+        </a:solidFill>
+        <a:round/>
+      </a:ln>
+    </cs:spPr>
+  </cs:errorBar>
+  <cs:floor>
+    <cs:lnRef idx="0"/>
+    <cs:fillRef idx="0"/>
+    <cs:effectRef idx="0"/>
+    <cs:fontRef idx="minor">
+      <a:schemeClr val="tx1"/>
+    </cs:fontRef>
+    <cs:spPr>
+      <a:noFill/>
+      <a:ln>
+        <a:noFill/>
+      </a:ln>
+    </cs:spPr>
+  </cs:floor>
+  <cs:gridlineMajor>
+    <cs:lnRef idx="0"/>
+    <cs:fillRef idx="0"/>
+    <cs:effectRef idx="0"/>
+    <cs:fontRef idx="minor">
+      <a:schemeClr val="tx1"/>
+    </cs:fontRef>
+    <cs:spPr>
+      <a:ln w="9525" cap="flat" cmpd="sng" algn="ctr">
+        <a:solidFill>
+          <a:schemeClr val="tx1">
+            <a:lumMod val="15000"/>
+            <a:lumOff val="85000"/>
+          </a:schemeClr>
+        </a:solidFill>
+        <a:round/>
+      </a:ln>
+    </cs:spPr>
+  </cs:gridlineMajor>
+  <cs:gridlineMinor>
+    <cs:lnRef idx="0"/>
+    <cs:fillRef idx="0"/>
+    <cs:effectRef idx="0"/>
+    <cs:fontRef idx="minor">
+      <a:schemeClr val="tx1"/>
+    </cs:fontRef>
+    <cs:spPr>
+      <a:ln w="9525" cap="flat" cmpd="sng" algn="ctr">
+        <a:solidFill>
+          <a:schemeClr val="tx1">
+            <a:lumMod val="5000"/>
+            <a:lumOff val="95000"/>
+          </a:schemeClr>
+        </a:solidFill>
+        <a:round/>
+      </a:ln>
+    </cs:spPr>
+  </cs:gridlineMinor>
+  <cs:hiLoLine>
+    <cs:lnRef idx="0"/>
+    <cs:fillRef idx="0"/>
+    <cs:effectRef idx="0"/>
+    <cs:fontRef idx="minor">
+      <a:schemeClr val="tx1"/>
+    </cs:fontRef>
+    <cs:spPr>
+      <a:ln w="9525" cap="flat" cmpd="sng" algn="ctr">
+        <a:solidFill>
+          <a:schemeClr val="tx1">
+            <a:lumMod val="50000"/>
+            <a:lumOff val="50000"/>
+          </a:schemeClr>
+        </a:solidFill>
+        <a:round/>
+      </a:ln>
+    </cs:spPr>
+  </cs:hiLoLine>
+  <cs:leaderLine>
+    <cs:lnRef idx="0"/>
+    <cs:fillRef idx="0"/>
+    <cs:effectRef idx="0"/>
+    <cs:fontRef idx="minor">
+      <a:schemeClr val="tx1"/>
+    </cs:fontRef>
+    <cs:spPr>
+      <a:ln w="9525" cap="flat" cmpd="sng" algn="ctr">
+        <a:solidFill>
+          <a:schemeClr val="tx1">
+            <a:lumMod val="35000"/>
+            <a:lumOff val="65000"/>
+          </a:schemeClr>
+        </a:solidFill>
+        <a:round/>
+      </a:ln>
+    </cs:spPr>
+  </cs:leaderLine>
+  <cs:legend>
+    <cs:lnRef idx="0"/>
+    <cs:fillRef idx="0"/>
+    <cs:effectRef idx="0"/>
+    <cs:fontRef idx="minor">
+      <a:schemeClr val="tx1">
+        <a:lumMod val="65000"/>
+        <a:lumOff val="35000"/>
+      </a:schemeClr>
+    </cs:fontRef>
+    <cs:defRPr sz="900" kern="1200"/>
+  </cs:legend>
+  <cs:plotArea mods="allowNoFillOverride allowNoLineOverride">
+    <cs:lnRef idx="0"/>
+    <cs:fillRef idx="0"/>
+    <cs:effectRef idx="0"/>
+    <cs:fontRef idx="minor">
+      <a:schemeClr val="tx1"/>
+    </cs:fontRef>
+  </cs:plotArea>
+  <cs:plotArea3D mods="allowNoFillOverride allowNoLineOverride">
+    <cs:lnRef idx="0"/>
+    <cs:fillRef idx="0"/>
+    <cs:effectRef idx="0"/>
+    <cs:fontRef idx="minor">
+      <a:schemeClr val="tx1"/>
+    </cs:fontRef>
+  </cs:plotArea3D>
+  <cs:seriesAxis>
+    <cs:lnRef idx="0"/>
+    <cs:fillRef idx="0"/>
+    <cs:effectRef idx="0"/>
+    <cs:fontRef idx="minor">
+      <a:schemeClr val="tx1">
+        <a:lumMod val="65000"/>
+        <a:lumOff val="35000"/>
+      </a:schemeClr>
+    </cs:fontRef>
+    <cs:defRPr sz="900" kern="1200"/>
+  </cs:seriesAxis>
+  <cs:seriesLine>
+    <cs:lnRef idx="0"/>
+    <cs:fillRef idx="0"/>
+    <cs:effectRef idx="0"/>
+    <cs:fontRef idx="minor">
+      <a:schemeClr val="tx1"/>
+    </cs:fontRef>
+    <cs:spPr>
+      <a:ln w="9525" cap="flat" cmpd="sng" algn="ctr">
+        <a:solidFill>
+          <a:schemeClr val="tx1">
+            <a:lumMod val="35000"/>
+            <a:lumOff val="65000"/>
+          </a:schemeClr>
+        </a:solidFill>
+        <a:round/>
+      </a:ln>
+    </cs:spPr>
+  </cs:seriesLine>
+  <cs:title>
+    <cs:lnRef idx="0"/>
+    <cs:fillRef idx="0"/>
+    <cs:effectRef idx="0"/>
+    <cs:fontRef idx="minor">
+      <a:schemeClr val="tx1">
+        <a:lumMod val="65000"/>
+        <a:lumOff val="35000"/>
+      </a:schemeClr>
+    </cs:fontRef>
+    <cs:defRPr sz="1400" b="0" kern="1200" spc="0" baseline="0"/>
+  </cs:title>
+  <cs:trendline>
+    <cs:lnRef idx="0">
+      <cs:styleClr val="auto"/>
+    </cs:lnRef>
+    <cs:fillRef idx="0"/>
+    <cs:effectRef idx="0"/>
+    <cs:fontRef idx="minor">
+      <a:schemeClr val="tx1"/>
+    </cs:fontRef>
+    <cs:spPr>
+      <a:ln w="19050" cap="rnd">
+        <a:solidFill>
+          <a:schemeClr val="phClr"/>
+        </a:solidFill>
+        <a:prstDash val="sysDot"/>
+      </a:ln>
+    </cs:spPr>
+  </cs:trendline>
+  <cs:trendlineLabel>
+    <cs:lnRef idx="0"/>
+    <cs:fillRef idx="0"/>
+    <cs:effectRef idx="0"/>
+    <cs:fontRef idx="minor">
+      <a:schemeClr val="tx1">
+        <a:lumMod val="65000"/>
+        <a:lumOff val="35000"/>
+      </a:schemeClr>
+    </cs:fontRef>
+    <cs:defRPr sz="900" kern="1200"/>
+  </cs:trendlineLabel>
+  <cs:upBar>
+    <cs:lnRef idx="0"/>
+    <cs:fillRef idx="0"/>
+    <cs:effectRef idx="0"/>
+    <cs:fontRef idx="minor">
+      <a:schemeClr val="tx1"/>
+    </cs:fontRef>
+    <cs:spPr>
+      <a:solidFill>
+        <a:schemeClr val="lt1"/>
+      </a:solidFill>
+      <a:ln w="9525" cap="flat" cmpd="sng" algn="ctr">
+        <a:solidFill>
+          <a:schemeClr val="tx1">
+            <a:lumMod val="65000"/>
+            <a:lumOff val="35000"/>
+          </a:schemeClr>
+        </a:solidFill>
+        <a:round/>
+      </a:ln>
+    </cs:spPr>
+  </cs:upBar>
+  <cs:valueAxis>
+    <cs:lnRef idx="0"/>
+    <cs:fillRef idx="0"/>
+    <cs:effectRef idx="0"/>
+    <cs:fontRef idx="minor">
+      <a:schemeClr val="tx1">
+        <a:lumMod val="65000"/>
+        <a:lumOff val="35000"/>
+      </a:schemeClr>
+    </cs:fontRef>
+    <cs:spPr>
+      <a:ln w="9525" cap="flat" cmpd="sng" algn="ctr">
+        <a:solidFill>
+          <a:schemeClr val="tx1">
+            <a:lumMod val="25000"/>
+            <a:lumOff val="75000"/>
+          </a:schemeClr>
+        </a:solidFill>
+        <a:round/>
+      </a:ln>
+    </cs:spPr>
+    <cs:defRPr sz="900" kern="1200"/>
+  </cs:valueAxis>
+  <cs:wall>
+    <cs:lnRef idx="0"/>
+    <cs:fillRef idx="0"/>
+    <cs:effectRef idx="0"/>
+    <cs:fontRef idx="minor">
+      <a:schemeClr val="tx1"/>
+    </cs:fontRef>
+    <cs:spPr>
+      <a:noFill/>
+      <a:ln>
+        <a:noFill/>
+      </a:ln>
+    </cs:spPr>
+  </cs:wall>
+</cs:chartStyle>
+</file>
+
 <file path=word/theme/theme1.xml><?xml version="1.0" encoding="utf-8"?>
 <a:theme xmlns:a="http://schemas.openxmlformats.org/drawingml/2006/main" name="Office Theme">
   <a:themeElements>
@@ -4132,7 +6428,7 @@
 </file>
 
 <file path=customXml/itemProps1.xml><?xml version="1.0" encoding="utf-8"?>
-<ds:datastoreItem xmlns:ds="http://schemas.openxmlformats.org/officeDocument/2006/customXml" ds:itemID="{490DBEAE-0F58-4192-A951-677B6FE571AB}">
+<ds:datastoreItem xmlns:ds="http://schemas.openxmlformats.org/officeDocument/2006/customXml" ds:itemID="{AD1E8132-73DF-4E93-ACF5-790B7AE06317}">
   <ds:schemaRefs>
     <ds:schemaRef ds:uri="http://schemas.openxmlformats.org/officeDocument/2006/bibliography"/>
   </ds:schemaRefs>

</xml_diff>